<commit_message>
#163, #164, #165, #166 - fixed
</commit_message>
<xml_diff>
--- a/Docx/Глава 3.4 - Паттерн Композит.docx
+++ b/Docx/Глава 3.4 - Паттерн Композит.docx
@@ -5,11 +5,26 @@
     <w:p>
       <w:pPr>
         <w:pStyle w:val="Heading1"/>
+        <w:rPr>
+          <w:lang w:val="ru-RU"/>
+        </w:rPr>
       </w:pPr>
       <w:bookmarkStart w:id="0" w:name="паттерн-композит-composite"/>
       <w:bookmarkEnd w:id="0"/>
       <w:r>
-        <w:t>Паттерн Композит (Composite)</w:t>
+        <w:rPr>
+          <w:lang w:val="ru-RU"/>
+        </w:rPr>
+        <w:t>Паттерн Композит (</w:t>
+      </w:r>
+      <w:r>
+        <w:t>Composite</w:t>
+      </w:r>
+      <w:r>
+        <w:rPr>
+          <w:lang w:val="ru-RU"/>
+        </w:rPr>
+        <w:t>)</w:t>
       </w:r>
     </w:p>
     <w:p>
@@ -70,27 +85,13 @@
         <w:rPr>
           <w:lang w:val="ru-RU"/>
         </w:rPr>
-        <w:t xml:space="preserve">нных, одни </w:t>
-      </w:r>
-      <w:proofErr w:type="gramStart"/>
-      <w:r>
-        <w:rPr>
-          <w:lang w:val="ru-RU"/>
-        </w:rPr>
-        <w:t>узл</w:t>
-      </w:r>
-      <w:r>
-        <w:rPr>
-          <w:lang w:val="ru-RU"/>
-        </w:rPr>
-        <w:t>ы</w:t>
-      </w:r>
-      <w:proofErr w:type="gramEnd"/>
-      <w:r>
-        <w:rPr>
-          <w:lang w:val="ru-RU"/>
-        </w:rPr>
-        <w:t xml:space="preserve"> которых являются "листовыми", а другие </w:t>
+        <w:t>нных, одни узл</w:t>
+      </w:r>
+      <w:r>
+        <w:rPr>
+          <w:lang w:val="ru-RU"/>
+        </w:rPr>
+        <w:t xml:space="preserve">ы которых являются "листовыми", а другие </w:t>
       </w:r>
       <w:r>
         <w:rPr>
@@ -102,32 +103,20 @@
         <w:rPr>
           <w:lang w:val="ru-RU"/>
         </w:rPr>
-        <w:t>содержат "потомков" - дочерние узлы. При этом часто возникает потребность в "унифицированном протоколе" работы с такими стр</w:t>
-      </w:r>
-      <w:r>
-        <w:rPr>
-          <w:lang w:val="ru-RU"/>
-        </w:rPr>
-        <w:t>уктурами данных, когда интерфейс объектов является одинаковым для одиночных и составных узлов. Композитные структуры активно применяются для создания элементов управления пользовательского интерфейса, деревьев выражений и при решении ряда других задач.</w:t>
-      </w:r>
-    </w:p>
-    <w:p>
-      <w:pPr>
-        <w:rPr>
-          <w:lang w:val="ru-RU"/>
-        </w:rPr>
-      </w:pPr>
-      <w:r>
-        <w:rPr>
-          <w:lang w:val="ru-RU"/>
-        </w:rPr>
-        <w:t>При</w:t>
-      </w:r>
-      <w:r>
-        <w:rPr>
-          <w:lang w:val="ru-RU"/>
-        </w:rPr>
-        <w:t xml:space="preserve"> импорте лог файлов может возникнуть необходимость зад</w:t>
+        <w:t>содержат "потомков" - дочерние узлы. При этом часто возникает потребность в "унифицированном протоколе" работы с такими структурами данных, когда интерфейс объектов является одинаковым для одиночных и составных узлов. Композитные структуры активно применяются для создания элементов управления пользовательского интерфейса, деревьев выражений и при решении ряда других задач.</w:t>
+      </w:r>
+    </w:p>
+    <w:p>
+      <w:pPr>
+        <w:rPr>
+          <w:lang w:val="ru-RU"/>
+        </w:rPr>
+      </w:pPr>
+      <w:r>
+        <w:rPr>
+          <w:lang w:val="ru-RU"/>
+        </w:rPr>
+        <w:t>При импорте лог файлов может возникнуть необходимость зад</w:t>
       </w:r>
       <w:r>
         <w:rPr>
@@ -151,22 +140,14 @@
         <w:rPr>
           <w:lang w:val="ru-RU"/>
         </w:rPr>
-        <w:t>, или отвергать очень старые записи, с</w:t>
-      </w:r>
-      <w:r>
-        <w:rPr>
-          <w:lang w:val="ru-RU"/>
-        </w:rPr>
-        <w:t xml:space="preserve">войство </w:t>
-      </w:r>
-      <w:proofErr w:type="spellStart"/>
+        <w:t xml:space="preserve">, или отвергать очень старые записи, свойство </w:t>
+      </w:r>
       <w:r>
         <w:rPr>
           <w:rStyle w:val="VerbatimChar"/>
         </w:rPr>
         <w:t>DateTime</w:t>
       </w:r>
-      <w:proofErr w:type="spellEnd"/>
       <w:r>
         <w:rPr>
           <w:lang w:val="ru-RU"/>
@@ -184,7 +165,13 @@
         <w:rPr>
           <w:lang w:val="ru-RU"/>
         </w:rPr>
-        <w:t xml:space="preserve">На помощью может прийти </w:t>
+        <w:t>На помощь</w:t>
+      </w:r>
+      <w:r>
+        <w:rPr>
+          <w:lang w:val="ru-RU"/>
+        </w:rPr>
+        <w:t xml:space="preserve"> может прийти </w:t>
       </w:r>
       <w:r>
         <w:t>DDD</w:t>
@@ -193,13 +180,7 @@
         <w:rPr>
           <w:lang w:val="ru-RU"/>
         </w:rPr>
-        <w:t xml:space="preserve"> (*) и паттерн Спецификация, который для д</w:t>
-      </w:r>
-      <w:r>
-        <w:rPr>
-          <w:lang w:val="ru-RU"/>
-        </w:rPr>
-        <w:t>анной задачи будет выглядеть так (рис. 4.1):</w:t>
+        <w:t xml:space="preserve"> (*) и паттерн Спецификация, который для данной задачи будет выглядеть так (рис. 4.1):</w:t>
       </w:r>
     </w:p>
     <w:p>
@@ -217,7 +198,7 @@
           <wp:inline distT="0" distB="0" distL="0" distR="0">
             <wp:extent cx="5943600" cy="3665543"/>
             <wp:effectExtent l="0" t="0" r="0" b="0"/>
-            <wp:docPr id="1" name="Picture 1" descr="D:\My Documents\Books\DesignPatternsBook\Part 3 - Structural Patterns\Images\ch04_Image1.png"/>
+            <wp:docPr id="3" name="Picture 3" descr="D:\My Documents\Books\DesignPatternsBook\Part 3 - Structural Patterns\Images\ch04_Image1.png"/>
             <wp:cNvGraphicFramePr>
               <a:graphicFrameLocks xmlns:a="http://schemas.openxmlformats.org/drawingml/2006/main" noChangeAspect="1"/>
             </wp:cNvGraphicFramePr>
@@ -322,13 +303,7 @@
         <w:rPr>
           <w:lang w:val="ru-RU"/>
         </w:rPr>
-        <w:t>, Проблемно-ориентированное проектирование, с которым можно познакомиться в замечатель</w:t>
-      </w:r>
-      <w:r>
-        <w:rPr>
-          <w:lang w:val="ru-RU"/>
-        </w:rPr>
-        <w:t>ной книге Эрика Эванса "</w:t>
+        <w:t>, Проблемно-ориентированное проектирование, с которым можно познакомиться в замечательной книге Эрика Эванса "</w:t>
       </w:r>
       <w:r>
         <w:t>Domain</w:t>
@@ -433,34 +408,48 @@
         </w:rPr>
         <w:t xml:space="preserve">Спецификация позволяет гибко комбинировать бизнес-правила, создавая более сложные правила из набора простых условий. Правила моделируются классом </w:t>
       </w:r>
-      <w:proofErr w:type="spellStart"/>
-      <w:r>
-        <w:rPr>
-          <w:rStyle w:val="VerbatimChar"/>
-        </w:rPr>
-        <w:t>LogEntryRule</w:t>
-      </w:r>
-      <w:proofErr w:type="spellEnd"/>
-      <w:r>
-        <w:rPr>
-          <w:lang w:val="ru-RU"/>
-        </w:rPr>
-        <w:t xml:space="preserve"> и ег</w:t>
-      </w:r>
-      <w:r>
-        <w:rPr>
-          <w:lang w:val="ru-RU"/>
-        </w:rPr>
-        <w:t>о наследниками. Простые правила (</w:t>
-      </w:r>
-      <w:proofErr w:type="spellStart"/>
-      <w:r>
-        <w:rPr>
-          <w:rStyle w:val="VerbatimChar"/>
-        </w:rPr>
-        <w:t>SimpleLogEntryRule</w:t>
-      </w:r>
-      <w:proofErr w:type="spellEnd"/>
+      <w:r>
+        <w:rPr>
+          <w:rStyle w:val="VerbatimChar"/>
+        </w:rPr>
+        <w:t>Log</w:t>
+      </w:r>
+      <w:r>
+        <w:rPr>
+          <w:rStyle w:val="VerbatimChar"/>
+        </w:rPr>
+        <w:t>Import</w:t>
+      </w:r>
+      <w:r>
+        <w:rPr>
+          <w:rStyle w:val="VerbatimChar"/>
+        </w:rPr>
+        <w:t>Rule</w:t>
+      </w:r>
+      <w:r>
+        <w:rPr>
+          <w:lang w:val="ru-RU"/>
+        </w:rPr>
+        <w:t xml:space="preserve"> и его наследниками. Простые правила (</w:t>
+      </w:r>
+      <w:r>
+        <w:rPr>
+          <w:rStyle w:val="VerbatimChar"/>
+        </w:rPr>
+        <w:t>SimpleLog</w:t>
+      </w:r>
+      <w:r>
+        <w:rPr>
+          <w:rStyle w:val="VerbatimChar"/>
+        </w:rPr>
+        <w:t>Import</w:t>
+      </w:r>
+      <w:r>
+        <w:rPr>
+          <w:rStyle w:val="VerbatimChar"/>
+        </w:rPr>
+        <w:t>Rule</w:t>
+      </w:r>
       <w:r>
         <w:rPr>
           <w:lang w:val="ru-RU"/>
@@ -473,15 +462,12 @@
         </w:rPr>
         <w:t xml:space="preserve">ются на основе предиката </w:t>
       </w:r>
-      <w:proofErr w:type="spellStart"/>
-      <w:proofErr w:type="gramStart"/>
       <w:r>
         <w:rPr>
           <w:rStyle w:val="VerbatimChar"/>
         </w:rPr>
         <w:t>Func</w:t>
       </w:r>
-      <w:proofErr w:type="spellEnd"/>
       <w:r>
         <w:rPr>
           <w:rStyle w:val="VerbatimChar"/>
@@ -489,15 +475,12 @@
         </w:rPr>
         <w:t>&lt;</w:t>
       </w:r>
-      <w:proofErr w:type="spellStart"/>
-      <w:proofErr w:type="gramEnd"/>
       <w:r>
         <w:rPr>
           <w:rStyle w:val="VerbatimChar"/>
         </w:rPr>
         <w:t>LogEntry</w:t>
       </w:r>
-      <w:proofErr w:type="spellEnd"/>
       <w:r>
         <w:rPr>
           <w:rStyle w:val="VerbatimChar"/>
@@ -505,14 +488,12 @@
         </w:rPr>
         <w:t xml:space="preserve">, </w:t>
       </w:r>
-      <w:proofErr w:type="spellStart"/>
       <w:r>
         <w:rPr>
           <w:rStyle w:val="VerbatimChar"/>
         </w:rPr>
         <w:t>bool</w:t>
       </w:r>
-      <w:proofErr w:type="spellEnd"/>
       <w:r>
         <w:rPr>
           <w:rStyle w:val="VerbatimChar"/>
@@ -526,48 +507,36 @@
         </w:rPr>
         <w:t xml:space="preserve">, переданного пользователем. Составные правила моделируются классом </w:t>
       </w:r>
-      <w:proofErr w:type="spellStart"/>
       <w:r>
         <w:rPr>
           <w:rStyle w:val="VerbatimChar"/>
         </w:rPr>
         <w:t>CompisiteLogImportRule</w:t>
       </w:r>
-      <w:proofErr w:type="spellEnd"/>
-      <w:r>
-        <w:rPr>
-          <w:lang w:val="ru-RU"/>
-        </w:rPr>
-        <w:t xml:space="preserve"> и его наследниками. Самыми простыми составными правилами я</w:t>
-      </w:r>
-      <w:r>
-        <w:rPr>
-          <w:lang w:val="ru-RU"/>
-        </w:rPr>
-        <w:t xml:space="preserve">вляются </w:t>
-      </w:r>
-      <w:proofErr w:type="spellStart"/>
+      <w:r>
+        <w:rPr>
+          <w:lang w:val="ru-RU"/>
+        </w:rPr>
+        <w:t xml:space="preserve"> и его наследниками. Самыми простыми составными правилами являются </w:t>
+      </w:r>
       <w:r>
         <w:rPr>
           <w:rStyle w:val="VerbatimChar"/>
         </w:rPr>
         <w:t>AndCompositeLogImportRule</w:t>
       </w:r>
-      <w:proofErr w:type="spellEnd"/>
       <w:r>
         <w:rPr>
           <w:lang w:val="ru-RU"/>
         </w:rPr>
         <w:t xml:space="preserve"> и </w:t>
       </w:r>
-      <w:proofErr w:type="spellStart"/>
       <w:r>
         <w:rPr>
           <w:rStyle w:val="VerbatimChar"/>
         </w:rPr>
         <w:t>OrCompositeLogImportRule</w:t>
       </w:r>
-      <w:proofErr w:type="spellEnd"/>
       <w:r>
         <w:rPr>
           <w:lang w:val="ru-RU"/>
@@ -587,48 +556,774 @@
         </w:rPr>
         <w:t xml:space="preserve">Для удобства работы, можно создать класс </w:t>
       </w:r>
-      <w:proofErr w:type="spellStart"/>
-      <w:r>
-        <w:rPr>
-          <w:rStyle w:val="VerbatimChar"/>
-        </w:rPr>
-        <w:t>LogRuleFactory</w:t>
-      </w:r>
-      <w:proofErr w:type="spellEnd"/>
-      <w:r>
-        <w:rPr>
-          <w:lang w:val="ru-RU"/>
-        </w:rPr>
-        <w:t>, с набором фабричных методов для создания и объединения прави</w:t>
-      </w:r>
-      <w:r>
-        <w:rPr>
-          <w:lang w:val="ru-RU"/>
-        </w:rPr>
-        <w:t>л (листинг 4.1):</w:t>
+      <w:r>
+        <w:rPr>
+          <w:rStyle w:val="VerbatimChar"/>
+        </w:rPr>
+        <w:t>Import</w:t>
+      </w:r>
+      <w:r>
+        <w:rPr>
+          <w:rStyle w:val="VerbatimChar"/>
+        </w:rPr>
+        <w:t>RuleFactory</w:t>
+      </w:r>
+      <w:r>
+        <w:rPr>
+          <w:lang w:val="ru-RU"/>
+        </w:rPr>
+        <w:t>, с набором фабричных методов для создания и объединения правил (листинг 4.1):</w:t>
       </w:r>
     </w:p>
     <w:p>
       <w:pPr>
         <w:pStyle w:val="SourceCode"/>
-      </w:pPr>
-      <w:proofErr w:type="gramStart"/>
-      <w:r>
-        <w:rPr>
-          <w:rStyle w:val="VerbatimChar"/>
-        </w:rPr>
-        <w:t xml:space="preserve">public static class </w:t>
-      </w:r>
-      <w:proofErr w:type="spellStart"/>
-      <w:r>
-        <w:rPr>
-          <w:rStyle w:val="VerbatimChar"/>
-        </w:rPr>
-        <w:t>LogRuleFactory</w:t>
-      </w:r>
-      <w:proofErr w:type="spellEnd"/>
-      <w:r>
+        <w:spacing w:before="0" w:after="0"/>
+        <w:rPr>
+          <w:rStyle w:val="VerbatimChar"/>
+        </w:rPr>
+      </w:pPr>
+      <w:r>
+        <w:rPr>
+          <w:rStyle w:val="VerbatimChar"/>
+        </w:rPr>
+        <w:t>public static class LogRuleFactory</w:t>
+      </w:r>
+    </w:p>
+    <w:p>
+      <w:pPr>
+        <w:pStyle w:val="SourceCode"/>
+        <w:spacing w:before="0" w:after="0"/>
+        <w:rPr>
+          <w:rStyle w:val="VerbatimChar"/>
+        </w:rPr>
+      </w:pPr>
+      <w:r>
+        <w:rPr>
+          <w:rStyle w:val="VerbatimChar"/>
+        </w:rPr>
+        <w:t>{</w:t>
+      </w:r>
+    </w:p>
+    <w:p>
+      <w:pPr>
+        <w:pStyle w:val="SourceCode"/>
+        <w:spacing w:before="0" w:after="0"/>
+        <w:rPr>
+          <w:rStyle w:val="VerbatimChar"/>
+        </w:rPr>
+      </w:pPr>
+      <w:r>
+        <w:rPr>
+          <w:rStyle w:val="VerbatimChar"/>
+        </w:rPr>
+        <w:t xml:space="preserve">    public static LogImportRule Import(Func&lt;LogEntry, bool&gt; predicate)</w:t>
+      </w:r>
+    </w:p>
+    <w:p>
+      <w:pPr>
+        <w:pStyle w:val="SourceCode"/>
+        <w:spacing w:before="0" w:after="0"/>
+        <w:rPr>
+          <w:rStyle w:val="VerbatimChar"/>
+        </w:rPr>
+      </w:pPr>
+      <w:r>
+        <w:rPr>
+          <w:rStyle w:val="VerbatimChar"/>
+        </w:rPr>
+        <w:t xml:space="preserve">    {</w:t>
+      </w:r>
+    </w:p>
+    <w:p>
+      <w:pPr>
+        <w:pStyle w:val="SourceCode"/>
+        <w:spacing w:before="0" w:after="0"/>
+        <w:rPr>
+          <w:rStyle w:val="VerbatimChar"/>
+        </w:rPr>
+      </w:pPr>
+      <w:r>
+        <w:rPr>
+          <w:rStyle w:val="VerbatimChar"/>
+        </w:rPr>
+        <w:t xml:space="preserve">        return new SingleLogImportRule(predicate);</w:t>
+      </w:r>
+    </w:p>
+    <w:p>
+      <w:pPr>
+        <w:pStyle w:val="SourceCode"/>
+        <w:spacing w:before="0" w:after="0"/>
+        <w:rPr>
+          <w:rStyle w:val="VerbatimChar"/>
+        </w:rPr>
+      </w:pPr>
+      <w:r>
+        <w:rPr>
+          <w:rStyle w:val="VerbatimChar"/>
+        </w:rPr>
+        <w:t xml:space="preserve">    }</w:t>
+      </w:r>
+    </w:p>
+    <w:p>
+      <w:pPr>
+        <w:pStyle w:val="SourceCode"/>
+        <w:spacing w:before="0" w:after="0"/>
+        <w:rPr>
+          <w:rStyle w:val="VerbatimChar"/>
+        </w:rPr>
+      </w:pPr>
+    </w:p>
+    <w:p>
+      <w:pPr>
+        <w:pStyle w:val="SourceCode"/>
+        <w:spacing w:before="0" w:after="0"/>
+        <w:rPr>
+          <w:rStyle w:val="VerbatimChar"/>
+        </w:rPr>
+      </w:pPr>
+      <w:r>
+        <w:rPr>
+          <w:rStyle w:val="VerbatimChar"/>
+        </w:rPr>
+        <w:t xml:space="preserve">    public static LogImportRule Or(this LogImportRule left, </w:t>
+      </w:r>
+      <w:r>
+        <w:rPr>
+          <w:rStyle w:val="VerbatimChar"/>
+        </w:rPr>
         <w:br/>
+        <w:t xml:space="preserve">        </w:t>
+      </w:r>
+      <w:r>
+        <w:rPr>
+          <w:rStyle w:val="VerbatimChar"/>
+        </w:rPr>
+        <w:t>Func&lt;LogEntry, bool&gt; predicate)</w:t>
+      </w:r>
+    </w:p>
+    <w:p>
+      <w:pPr>
+        <w:pStyle w:val="SourceCode"/>
+        <w:spacing w:before="0" w:after="0"/>
+        <w:rPr>
+          <w:rStyle w:val="VerbatimChar"/>
+        </w:rPr>
+      </w:pPr>
+      <w:r>
+        <w:rPr>
+          <w:rStyle w:val="VerbatimChar"/>
+        </w:rPr>
+        <w:lastRenderedPageBreak/>
+        <w:t xml:space="preserve">    {</w:t>
+      </w:r>
+    </w:p>
+    <w:p>
+      <w:pPr>
+        <w:pStyle w:val="SourceCode"/>
+        <w:spacing w:before="0" w:after="0"/>
+        <w:rPr>
+          <w:rStyle w:val="VerbatimChar"/>
+        </w:rPr>
+      </w:pPr>
+      <w:r>
+        <w:rPr>
+          <w:rStyle w:val="VerbatimChar"/>
+        </w:rPr>
+        <w:t xml:space="preserve">        return new OrLogImportRule(left, Import(predicate));</w:t>
+      </w:r>
+    </w:p>
+    <w:p>
+      <w:pPr>
+        <w:pStyle w:val="SourceCode"/>
+        <w:spacing w:before="0" w:after="0"/>
+        <w:rPr>
+          <w:rStyle w:val="VerbatimChar"/>
+        </w:rPr>
+      </w:pPr>
+      <w:r>
+        <w:rPr>
+          <w:rStyle w:val="VerbatimChar"/>
+        </w:rPr>
+        <w:t xml:space="preserve">    }</w:t>
+      </w:r>
+    </w:p>
+    <w:p>
+      <w:pPr>
+        <w:pStyle w:val="SourceCode"/>
+        <w:spacing w:before="0" w:after="0"/>
+        <w:rPr>
+          <w:rStyle w:val="VerbatimChar"/>
+        </w:rPr>
+      </w:pPr>
+    </w:p>
+    <w:p>
+      <w:pPr>
+        <w:pStyle w:val="SourceCode"/>
+        <w:spacing w:before="0" w:after="0"/>
+        <w:rPr>
+          <w:rStyle w:val="VerbatimChar"/>
+        </w:rPr>
+      </w:pPr>
+      <w:r>
+        <w:rPr>
+          <w:rStyle w:val="VerbatimChar"/>
+        </w:rPr>
+        <w:t xml:space="preserve">    public static LogImportRule And(this LogImportRule left, </w:t>
+      </w:r>
+      <w:r>
+        <w:rPr>
+          <w:rStyle w:val="VerbatimChar"/>
+        </w:rPr>
+        <w:br/>
+        <w:t xml:space="preserve">        </w:t>
+      </w:r>
+      <w:r>
+        <w:rPr>
+          <w:rStyle w:val="VerbatimChar"/>
+        </w:rPr>
+        <w:t>Func&lt;LogEntry, bool&gt; predicate)</w:t>
+      </w:r>
+    </w:p>
+    <w:p>
+      <w:pPr>
+        <w:pStyle w:val="SourceCode"/>
+        <w:spacing w:before="0" w:after="0"/>
+        <w:rPr>
+          <w:rStyle w:val="VerbatimChar"/>
+        </w:rPr>
+      </w:pPr>
+      <w:r>
+        <w:rPr>
+          <w:rStyle w:val="VerbatimChar"/>
+        </w:rPr>
+        <w:t xml:space="preserve">    {</w:t>
+      </w:r>
+    </w:p>
+    <w:p>
+      <w:pPr>
+        <w:pStyle w:val="SourceCode"/>
+        <w:spacing w:before="0" w:after="0"/>
+        <w:rPr>
+          <w:rStyle w:val="VerbatimChar"/>
+        </w:rPr>
+      </w:pPr>
+      <w:r>
+        <w:rPr>
+          <w:rStyle w:val="VerbatimChar"/>
+        </w:rPr>
+        <w:t xml:space="preserve">        return new AndLogImportRule(left, Import(predicate));</w:t>
+      </w:r>
+    </w:p>
+    <w:p>
+      <w:pPr>
+        <w:pStyle w:val="SourceCode"/>
+        <w:spacing w:before="0" w:after="0"/>
+        <w:rPr>
+          <w:rStyle w:val="VerbatimChar"/>
+        </w:rPr>
+      </w:pPr>
+      <w:r>
+        <w:rPr>
+          <w:rStyle w:val="VerbatimChar"/>
+        </w:rPr>
+        <w:t xml:space="preserve">    }</w:t>
+      </w:r>
+    </w:p>
+    <w:p>
+      <w:pPr>
+        <w:pStyle w:val="SourceCode"/>
+        <w:spacing w:before="0" w:after="0"/>
+        <w:rPr>
+          <w:rStyle w:val="VerbatimChar"/>
+        </w:rPr>
+      </w:pPr>
+    </w:p>
+    <w:p>
+      <w:pPr>
+        <w:pStyle w:val="SourceCode"/>
+        <w:spacing w:before="0" w:after="0"/>
+        <w:rPr>
+          <w:rStyle w:val="VerbatimChar"/>
+        </w:rPr>
+      </w:pPr>
+      <w:r>
+        <w:rPr>
+          <w:rStyle w:val="VerbatimChar"/>
+        </w:rPr>
+        <w:t xml:space="preserve">    public static LogImportRule RejectOldEntriesWithLowSeverity(</w:t>
+      </w:r>
+      <w:r>
+        <w:rPr>
+          <w:rStyle w:val="VerbatimChar"/>
+        </w:rPr>
+        <w:br/>
+        <w:t xml:space="preserve">        </w:t>
+      </w:r>
+      <w:r>
+        <w:rPr>
+          <w:rStyle w:val="VerbatimChar"/>
+        </w:rPr>
+        <w:t>TimeSpan period)</w:t>
+      </w:r>
+    </w:p>
+    <w:p>
+      <w:pPr>
+        <w:pStyle w:val="SourceCode"/>
+        <w:spacing w:before="0" w:after="0"/>
+        <w:rPr>
+          <w:rStyle w:val="VerbatimChar"/>
+        </w:rPr>
+      </w:pPr>
+      <w:r>
+        <w:rPr>
+          <w:rStyle w:val="VerbatimChar"/>
+        </w:rPr>
+        <w:t xml:space="preserve">    {</w:t>
+      </w:r>
+    </w:p>
+    <w:p>
+      <w:pPr>
+        <w:pStyle w:val="SourceCode"/>
+        <w:spacing w:before="0" w:after="0"/>
+        <w:rPr>
+          <w:rStyle w:val="VerbatimChar"/>
+        </w:rPr>
+      </w:pPr>
+      <w:r>
+        <w:rPr>
+          <w:rStyle w:val="VerbatimChar"/>
+        </w:rPr>
+        <w:t xml:space="preserve">        return</w:t>
+      </w:r>
+    </w:p>
+    <w:p>
+      <w:pPr>
+        <w:pStyle w:val="SourceCode"/>
+        <w:spacing w:before="0" w:after="0"/>
+        <w:rPr>
+          <w:rStyle w:val="VerbatimChar"/>
+        </w:rPr>
+      </w:pPr>
+      <w:r>
+        <w:rPr>
+          <w:rStyle w:val="VerbatimChar"/>
+        </w:rPr>
+        <w:t xml:space="preserve">            // Импортируем исключения</w:t>
+      </w:r>
+    </w:p>
+    <w:p>
+      <w:pPr>
+        <w:pStyle w:val="SourceCode"/>
+        <w:spacing w:before="0" w:after="0"/>
+        <w:rPr>
+          <w:rStyle w:val="VerbatimChar"/>
+        </w:rPr>
+      </w:pPr>
+      <w:r>
+        <w:rPr>
+          <w:rStyle w:val="VerbatimChar"/>
+        </w:rPr>
+        <w:t xml:space="preserve">            Import(le =&gt; le is ExceptionLogEntry)</w:t>
+      </w:r>
+    </w:p>
+    <w:p>
+      <w:pPr>
+        <w:pStyle w:val="SourceCode"/>
+        <w:spacing w:before="0" w:after="0"/>
+        <w:rPr>
+          <w:rStyle w:val="VerbatimChar"/>
+          <w:lang w:val="ru-RU"/>
+        </w:rPr>
+      </w:pPr>
+      <w:r>
+        <w:rPr>
+          <w:rStyle w:val="VerbatimChar"/>
+        </w:rPr>
+        <w:t xml:space="preserve">                </w:t>
+      </w:r>
+      <w:r>
+        <w:rPr>
+          <w:rStyle w:val="VerbatimChar"/>
+          <w:lang w:val="ru-RU"/>
+        </w:rPr>
+        <w:t>// или старые сообщения с высокой важностью</w:t>
+      </w:r>
+    </w:p>
+    <w:p>
+      <w:pPr>
+        <w:pStyle w:val="SourceCode"/>
+        <w:spacing w:before="0" w:after="0"/>
+        <w:rPr>
+          <w:rStyle w:val="VerbatimChar"/>
+        </w:rPr>
+      </w:pPr>
+      <w:r>
+        <w:rPr>
+          <w:rStyle w:val="VerbatimChar"/>
+          <w:lang w:val="ru-RU"/>
+        </w:rPr>
+        <w:t xml:space="preserve">                </w:t>
+      </w:r>
+      <w:r>
+        <w:rPr>
+          <w:rStyle w:val="VerbatimChar"/>
+        </w:rPr>
+        <w:t>.Or(le =&gt; (DateTime.Now - le.EntryDateTime) &gt; period)</w:t>
+      </w:r>
+    </w:p>
+    <w:p>
+      <w:pPr>
+        <w:pStyle w:val="SourceCode"/>
+        <w:spacing w:before="0" w:after="0"/>
+        <w:rPr>
+          <w:rStyle w:val="VerbatimChar"/>
+        </w:rPr>
+      </w:pPr>
+      <w:r>
+        <w:rPr>
+          <w:rStyle w:val="VerbatimChar"/>
+        </w:rPr>
+        <w:t xml:space="preserve">                        .And(le =&gt; le.Severity &gt;= Severity.Warning)</w:t>
+      </w:r>
+    </w:p>
+    <w:p>
+      <w:pPr>
+        <w:pStyle w:val="SourceCode"/>
+        <w:spacing w:before="0" w:after="0"/>
+        <w:rPr>
+          <w:rStyle w:val="VerbatimChar"/>
+          <w:lang w:val="ru-RU"/>
+        </w:rPr>
+      </w:pPr>
+      <w:r>
+        <w:rPr>
+          <w:rStyle w:val="VerbatimChar"/>
+        </w:rPr>
+        <w:t xml:space="preserve">                </w:t>
+      </w:r>
+      <w:r>
+        <w:rPr>
+          <w:rStyle w:val="VerbatimChar"/>
+          <w:lang w:val="ru-RU"/>
+        </w:rPr>
+        <w:t>// или новые сообщения с любой важностью</w:t>
+      </w:r>
+    </w:p>
+    <w:p>
+      <w:pPr>
+        <w:pStyle w:val="SourceCode"/>
+        <w:spacing w:before="0" w:after="0"/>
+        <w:rPr>
+          <w:rStyle w:val="VerbatimChar"/>
+        </w:rPr>
+      </w:pPr>
+      <w:r>
+        <w:rPr>
+          <w:rStyle w:val="VerbatimChar"/>
+          <w:lang w:val="ru-RU"/>
+        </w:rPr>
+        <w:t xml:space="preserve">                </w:t>
+      </w:r>
+      <w:r>
+        <w:rPr>
+          <w:rStyle w:val="VerbatimChar"/>
+        </w:rPr>
+        <w:t>.Or(le =&gt; (DateTime.Now - le.EntryDateTime) &lt;= period);</w:t>
+      </w:r>
+    </w:p>
+    <w:p>
+      <w:pPr>
+        <w:pStyle w:val="SourceCode"/>
+        <w:spacing w:before="0" w:after="0"/>
+        <w:rPr>
+          <w:rStyle w:val="VerbatimChar"/>
+          <w:lang w:val="ru-RU"/>
+        </w:rPr>
+      </w:pPr>
+      <w:r>
+        <w:rPr>
+          <w:rStyle w:val="VerbatimChar"/>
+        </w:rPr>
+        <w:t xml:space="preserve">    </w:t>
+      </w:r>
+      <w:r>
+        <w:rPr>
+          <w:rStyle w:val="VerbatimChar"/>
+          <w:lang w:val="ru-RU"/>
+        </w:rPr>
+        <w:t>}</w:t>
+      </w:r>
+    </w:p>
+    <w:p>
+      <w:pPr>
+        <w:pStyle w:val="SourceCode"/>
+        <w:spacing w:before="0" w:after="0"/>
+        <w:rPr>
+          <w:rStyle w:val="VerbatimChar"/>
+          <w:lang w:val="ru-RU"/>
+        </w:rPr>
+      </w:pPr>
+      <w:r>
+        <w:rPr>
+          <w:rStyle w:val="VerbatimChar"/>
+          <w:lang w:val="ru-RU"/>
+        </w:rPr>
+        <w:t>}</w:t>
+      </w:r>
+    </w:p>
+    <w:p>
+      <w:pPr>
+        <w:rPr>
+          <w:lang w:val="ru-RU"/>
+        </w:rPr>
+      </w:pPr>
+      <w:r>
+        <w:rPr>
+          <w:lang w:val="ru-RU"/>
+        </w:rPr>
+        <w:t>Листинг 4.1 - Фабричный метод для создания правил сохранения записей</w:t>
+      </w:r>
+    </w:p>
+    <w:p>
+      <w:pPr>
+        <w:rPr>
+          <w:lang w:val="ru-RU"/>
+        </w:rPr>
+      </w:pPr>
+      <w:r>
+        <w:rPr>
+          <w:lang w:val="ru-RU"/>
+        </w:rPr>
+        <w:t xml:space="preserve">Фабричные методы, такие как </w:t>
+      </w:r>
+      <w:r>
+        <w:rPr>
+          <w:rStyle w:val="VerbatimChar"/>
+        </w:rPr>
+        <w:t>Use</w:t>
+      </w:r>
+      <w:r>
+        <w:rPr>
+          <w:lang w:val="ru-RU"/>
+        </w:rPr>
+        <w:t xml:space="preserve">, </w:t>
+      </w:r>
+      <w:r>
+        <w:rPr>
+          <w:rStyle w:val="VerbatimChar"/>
+        </w:rPr>
+        <w:t>Or</w:t>
+      </w:r>
+      <w:r>
+        <w:rPr>
+          <w:lang w:val="ru-RU"/>
+        </w:rPr>
+        <w:t xml:space="preserve"> и </w:t>
+      </w:r>
+      <w:r>
+        <w:rPr>
+          <w:rStyle w:val="VerbatimChar"/>
+        </w:rPr>
+        <w:t>A</w:t>
+      </w:r>
+      <w:r>
+        <w:rPr>
+          <w:rStyle w:val="VerbatimChar"/>
+        </w:rPr>
+        <w:t>nd</w:t>
+      </w:r>
+      <w:r>
+        <w:rPr>
+          <w:lang w:val="ru-RU"/>
+        </w:rPr>
+        <w:t xml:space="preserve"> предназначены для создания встроенного языка, который позволяет получить более читабельные правила. Основной фабричный метод - </w:t>
+      </w:r>
+      <w:r>
+        <w:rPr>
+          <w:rStyle w:val="VerbatimChar"/>
+        </w:rPr>
+        <w:t>RejectOldEntriesWithLowSeverity</w:t>
+      </w:r>
+      <w:r>
+        <w:rPr>
+          <w:lang w:val="ru-RU"/>
+        </w:rPr>
+        <w:t>, создает составное правило, которое позволит экспортировать записи с исключени</w:t>
+      </w:r>
+      <w:r>
+        <w:rPr>
+          <w:lang w:val="ru-RU"/>
+        </w:rPr>
+        <w:t>я</w:t>
+      </w:r>
+      <w:r>
+        <w:rPr>
+          <w:lang w:val="ru-RU"/>
+        </w:rPr>
+        <w:t>ми, но отвергать старые записи с низким приоритетом.</w:t>
+      </w:r>
+    </w:p>
+    <w:p>
+      <w:pPr>
+        <w:rPr>
+          <w:lang w:val="ru-RU"/>
+        </w:rPr>
+      </w:pPr>
+      <w:r>
+        <w:rPr>
+          <w:lang w:val="ru-RU"/>
+        </w:rPr>
+        <w:t>Теперь, осталось написать несколько тестов, которые покажут, что данная реализация работает (листинг 4.2):</w:t>
+      </w:r>
+    </w:p>
+    <w:p>
+      <w:pPr>
+        <w:pStyle w:val="SourceCode"/>
+      </w:pPr>
+      <w:r>
+        <w:br/>
+      </w:r>
+      <w:r>
+        <w:rPr>
+          <w:rStyle w:val="VerbatimChar"/>
+        </w:rPr>
+        <w:t>var rule = Import</w:t>
+      </w:r>
+      <w:r>
+        <w:rPr>
+          <w:rStyle w:val="VerbatimChar"/>
+        </w:rPr>
+        <w:t>RuleFactory.RejectOldEntriesWithLowSeverity(</w:t>
+      </w:r>
+      <w:r>
+        <w:br/>
+      </w:r>
+      <w:r>
+        <w:rPr>
+          <w:rStyle w:val="VerbatimChar"/>
+        </w:rPr>
+        <w:t xml:space="preserve">    TimeSpan.FromDays(7));</w:t>
+      </w:r>
+      <w:r>
+        <w:br/>
+      </w:r>
+      <w:r>
+        <w:rPr>
+          <w:rStyle w:val="VerbatimChar"/>
+        </w:rPr>
+        <w:t xml:space="preserve">            </w:t>
+      </w:r>
+      <w:r>
+        <w:br/>
+      </w:r>
+      <w:r>
+        <w:rPr>
+          <w:rStyle w:val="VerbatimChar"/>
+        </w:rPr>
+        <w:t>LogEntry logEntry = new ExceptionLogEntry();</w:t>
+      </w:r>
+      <w:r>
+        <w:br/>
+      </w:r>
+      <w:r>
+        <w:rPr>
+          <w:rStyle w:val="VerbatimChar"/>
+        </w:rPr>
+        <w:t>Assert.IsTrue(rule.Should</w:t>
+      </w:r>
+      <w:r>
+        <w:rPr>
+          <w:rStyle w:val="VerbatimChar"/>
+        </w:rPr>
+        <w:t>Import</w:t>
+      </w:r>
+      <w:r>
+        <w:rPr>
+          <w:rStyle w:val="VerbatimChar"/>
+        </w:rPr>
+        <w:t>(logEntry));</w:t>
+      </w:r>
+      <w:r>
+        <w:br/>
+      </w:r>
+      <w:r>
+        <w:br/>
+      </w:r>
+      <w:r>
+        <w:rPr>
+          <w:rStyle w:val="VerbatimChar"/>
+        </w:rPr>
+        <w:t>logEntry = new SimpleLogEntry(){EntryDateTime = DateTime.Now.AddDays(-10)};</w:t>
+      </w:r>
+      <w:r>
+        <w:br/>
+      </w:r>
+      <w:r>
+        <w:rPr>
+          <w:rStyle w:val="VerbatimChar"/>
+        </w:rPr>
+        <w:t>Assert.IsFalse(rule.Should</w:t>
+      </w:r>
+      <w:r>
+        <w:rPr>
+          <w:rStyle w:val="VerbatimChar"/>
+        </w:rPr>
+        <w:t>Import</w:t>
+      </w:r>
+      <w:r>
+        <w:rPr>
+          <w:rStyle w:val="VerbatimChar"/>
+        </w:rPr>
+        <w:t>(logEntry));</w:t>
+      </w:r>
+      <w:r>
+        <w:br/>
+      </w:r>
+      <w:r>
+        <w:br/>
+      </w:r>
+      <w:r>
+        <w:rPr>
+          <w:rStyle w:val="VerbatimChar"/>
+        </w:rPr>
+        <w:t>logEntry.Severity = Severity.Critical;</w:t>
+      </w:r>
+      <w:r>
+        <w:br/>
+      </w:r>
+      <w:r>
+        <w:rPr>
+          <w:rStyle w:val="VerbatimChar"/>
+        </w:rPr>
+        <w:t>Assert.IsTrue(rule.Should</w:t>
+      </w:r>
+      <w:r>
+        <w:rPr>
+          <w:rStyle w:val="VerbatimChar"/>
+        </w:rPr>
+        <w:t>Import</w:t>
+      </w:r>
+      <w:r>
+        <w:rPr>
+          <w:rStyle w:val="VerbatimChar"/>
+        </w:rPr>
+        <w:t>(logEntry));</w:t>
+      </w:r>
+      <w:r>
+        <w:br/>
+      </w:r>
+      <w:r>
+        <w:br/>
+      </w:r>
+      <w:r>
+        <w:rPr>
+          <w:rStyle w:val="VerbatimChar"/>
+        </w:rPr>
+        <w:t>logEntry = new SimpleLogEntry()</w:t>
+      </w:r>
+      <w:r>
+        <w:br/>
       </w:r>
       <w:r>
         <w:rPr>
@@ -643,7 +1338,8 @@
         <w:rPr>
           <w:rStyle w:val="VerbatimChar"/>
         </w:rPr>
-        <w:t xml:space="preserve">    public static LogImportRule Use(Func&lt;LogEntry, bool&gt; predicate)</w:t>
+        <w:lastRenderedPageBreak/>
+        <w:t xml:space="preserve">    EntryDateTime = DateTime.Now.AddDays(-5), </w:t>
       </w:r>
       <w:r>
         <w:br/>
@@ -652,7 +1348,7 @@
         <w:rPr>
           <w:rStyle w:val="VerbatimChar"/>
         </w:rPr>
-        <w:t xml:space="preserve">    {</w:t>
+        <w:t xml:space="preserve">    Severity = Severity.Debug</w:t>
       </w:r>
       <w:r>
         <w:br/>
@@ -661,7 +1357,7 @@
         <w:rPr>
           <w:rStyle w:val="VerbatimChar"/>
         </w:rPr>
-        <w:t xml:space="preserve">        return new SingleLogImportRule(predicate);</w:t>
+        <w:t>};</w:t>
       </w:r>
       <w:r>
         <w:br/>
@@ -670,486 +1366,19 @@
         <w:rPr>
           <w:rStyle w:val="VerbatimChar"/>
         </w:rPr>
-        <w:t xml:space="preserve">    }</w:t>
-      </w:r>
-      <w:r>
-        <w:br/>
-      </w:r>
-      <w:r>
-        <w:br/>
-      </w:r>
-      <w:r>
-        <w:rPr>
-          <w:rStyle w:val="VerbatimChar"/>
-        </w:rPr>
-        <w:t xml:space="preserve">    public static LogImportRule Or(this LogImportRule left, LogImportR</w:t>
-      </w:r>
-      <w:r>
-        <w:rPr>
-          <w:rStyle w:val="VerbatimChar"/>
-        </w:rPr>
-        <w:t xml:space="preserve">ule </w:t>
-      </w:r>
-      <w:r>
-        <w:rPr>
-          <w:rStyle w:val="VerbatimChar"/>
-        </w:rPr>
-        <w:lastRenderedPageBreak/>
-        <w:t>right)</w:t>
-      </w:r>
-      <w:r>
-        <w:br/>
-      </w:r>
-      <w:r>
-        <w:rPr>
-          <w:rStyle w:val="VerbatimChar"/>
-        </w:rPr>
-        <w:t xml:space="preserve">    {</w:t>
-      </w:r>
-      <w:r>
-        <w:br/>
-      </w:r>
-      <w:r>
-        <w:rPr>
-          <w:rStyle w:val="VerbatimChar"/>
-        </w:rPr>
-        <w:t xml:space="preserve">        return new OrLogImportRule(left, right);</w:t>
-      </w:r>
-      <w:r>
-        <w:br/>
-      </w:r>
-      <w:r>
-        <w:rPr>
-          <w:rStyle w:val="VerbatimChar"/>
-        </w:rPr>
-        <w:t xml:space="preserve">    }</w:t>
-      </w:r>
-      <w:r>
-        <w:br/>
-      </w:r>
-      <w:r>
-        <w:br/>
-      </w:r>
-      <w:r>
-        <w:rPr>
-          <w:rStyle w:val="VerbatimChar"/>
-        </w:rPr>
-        <w:t xml:space="preserve">    public static LogImportRule And(this LogImportRule left, LogImportRule right)</w:t>
-      </w:r>
-      <w:r>
-        <w:br/>
-      </w:r>
-      <w:r>
-        <w:rPr>
-          <w:rStyle w:val="VerbatimChar"/>
-        </w:rPr>
-        <w:t xml:space="preserve">    {</w:t>
-      </w:r>
-      <w:r>
-        <w:br/>
-      </w:r>
-      <w:r>
-        <w:rPr>
-          <w:rStyle w:val="VerbatimChar"/>
-        </w:rPr>
-        <w:t xml:space="preserve">        return new AndLogImportRule(left, right);</w:t>
-      </w:r>
-      <w:r>
-        <w:br/>
-      </w:r>
-      <w:r>
-        <w:rPr>
-          <w:rStyle w:val="VerbatimChar"/>
-        </w:rPr>
-        <w:t xml:space="preserve">    }</w:t>
-      </w:r>
-      <w:r>
-        <w:br/>
-      </w:r>
-      <w:r>
-        <w:br/>
-      </w:r>
-      <w:r>
-        <w:rPr>
-          <w:rStyle w:val="VerbatimChar"/>
-        </w:rPr>
-        <w:t xml:space="preserve">    public static LogImportRule Reject</w:t>
-      </w:r>
-      <w:r>
-        <w:rPr>
-          <w:rStyle w:val="VerbatimChar"/>
-        </w:rPr>
-        <w:t>OldEntriesWithLowSeverity(TimeSpan period)</w:t>
-      </w:r>
-      <w:r>
-        <w:br/>
-      </w:r>
-      <w:r>
-        <w:rPr>
-          <w:rStyle w:val="VerbatimChar"/>
-        </w:rPr>
-        <w:t xml:space="preserve">    {</w:t>
-      </w:r>
-      <w:r>
-        <w:br/>
-      </w:r>
-      <w:r>
-        <w:rPr>
-          <w:rStyle w:val="VerbatimChar"/>
-        </w:rPr>
-        <w:t xml:space="preserve">        return </w:t>
-      </w:r>
-      <w:r>
-        <w:br/>
-      </w:r>
-      <w:r>
-        <w:rPr>
-          <w:rStyle w:val="VerbatimChar"/>
-        </w:rPr>
-        <w:t xml:space="preserve">            Use(le =&gt; le is ExceptionLogEntry)</w:t>
-      </w:r>
-      <w:r>
-        <w:br/>
-      </w:r>
-      <w:r>
-        <w:rPr>
-          <w:rStyle w:val="VerbatimChar"/>
-        </w:rPr>
-        <w:t xml:space="preserve">                .Or(Use(le =&gt; (DateTime.Now - le.EntryDateTime) &gt; period)</w:t>
-      </w:r>
-      <w:r>
-        <w:br/>
-      </w:r>
-      <w:r>
-        <w:rPr>
-          <w:rStyle w:val="VerbatimChar"/>
-        </w:rPr>
-        <w:t xml:space="preserve">                        .And(Use(le =&gt; le.Severity &gt;= Severity.Warning</w:t>
-      </w:r>
-      <w:r>
-        <w:rPr>
-          <w:rStyle w:val="VerbatimChar"/>
-        </w:rPr>
-        <w:t>)))</w:t>
-      </w:r>
-      <w:r>
-        <w:br/>
-      </w:r>
-      <w:r>
-        <w:rPr>
-          <w:rStyle w:val="VerbatimChar"/>
-        </w:rPr>
-        <w:t xml:space="preserve">                .Or(Use(le =&gt; (DateTime.Now - le.EntryDateTime) &lt;= period));</w:t>
-      </w:r>
-      <w:r>
-        <w:br/>
-      </w:r>
-      <w:r>
-        <w:rPr>
-          <w:rStyle w:val="VerbatimChar"/>
-        </w:rPr>
-        <w:t xml:space="preserve">    }</w:t>
-      </w:r>
-      <w:r>
-        <w:br/>
-      </w:r>
-      <w:r>
-        <w:rPr>
-          <w:rStyle w:val="VerbatimChar"/>
-        </w:rPr>
-        <w:t>}</w:t>
-      </w:r>
-      <w:proofErr w:type="gramEnd"/>
-    </w:p>
-    <w:p>
-      <w:pPr>
-        <w:rPr>
-          <w:lang w:val="ru-RU"/>
-        </w:rPr>
-      </w:pPr>
-      <w:r>
-        <w:rPr>
-          <w:lang w:val="ru-RU"/>
-        </w:rPr>
-        <w:t>Листинг 4.1 - Фабричный метод для создания правил сохранения записей</w:t>
-      </w:r>
-    </w:p>
-    <w:p>
-      <w:pPr>
-        <w:rPr>
-          <w:lang w:val="ru-RU"/>
-        </w:rPr>
-      </w:pPr>
-      <w:r>
-        <w:rPr>
-          <w:lang w:val="ru-RU"/>
-        </w:rPr>
-        <w:t xml:space="preserve">Фабричные методы, такие как </w:t>
-      </w:r>
-      <w:r>
-        <w:rPr>
-          <w:rStyle w:val="VerbatimChar"/>
-        </w:rPr>
-        <w:t>Use</w:t>
-      </w:r>
-      <w:r>
-        <w:rPr>
-          <w:lang w:val="ru-RU"/>
-        </w:rPr>
-        <w:t xml:space="preserve">, </w:t>
-      </w:r>
-      <w:r>
-        <w:rPr>
-          <w:rStyle w:val="VerbatimChar"/>
-        </w:rPr>
-        <w:t>Or</w:t>
-      </w:r>
-      <w:r>
-        <w:rPr>
-          <w:lang w:val="ru-RU"/>
-        </w:rPr>
-        <w:t xml:space="preserve"> и </w:t>
-      </w:r>
-      <w:r>
-        <w:rPr>
-          <w:rStyle w:val="VerbatimChar"/>
-        </w:rPr>
-        <w:t>End</w:t>
-      </w:r>
-      <w:r>
-        <w:rPr>
-          <w:lang w:val="ru-RU"/>
-        </w:rPr>
-        <w:t xml:space="preserve"> предназначены для создания встроенного языка, который по</w:t>
-      </w:r>
-      <w:r>
-        <w:rPr>
-          <w:lang w:val="ru-RU"/>
-        </w:rPr>
-        <w:t xml:space="preserve">зволяет получить более читабельные правила. Основной фабричный метод - </w:t>
-      </w:r>
-      <w:proofErr w:type="spellStart"/>
-      <w:r>
-        <w:rPr>
-          <w:rStyle w:val="VerbatimChar"/>
-        </w:rPr>
-        <w:t>RejectOldEntriesWithLowSeverity</w:t>
-      </w:r>
-      <w:proofErr w:type="spellEnd"/>
-      <w:r>
-        <w:rPr>
-          <w:lang w:val="ru-RU"/>
-        </w:rPr>
-        <w:t>, создает составное правило, которое позволит экспортировать записи с исключени</w:t>
-      </w:r>
-      <w:r>
-        <w:rPr>
-          <w:lang w:val="ru-RU"/>
-        </w:rPr>
-        <w:t>я</w:t>
-      </w:r>
-      <w:r>
-        <w:rPr>
-          <w:lang w:val="ru-RU"/>
-        </w:rPr>
-        <w:t>ми, но отвергать старые записи с низким приоритетом.</w:t>
-      </w:r>
-    </w:p>
-    <w:p>
-      <w:pPr>
-        <w:rPr>
-          <w:lang w:val="ru-RU"/>
-        </w:rPr>
-      </w:pPr>
-      <w:r>
-        <w:rPr>
-          <w:lang w:val="ru-RU"/>
-        </w:rPr>
-        <w:t>Теперь, осталось написать несколько тестов, которые покажут, что данная реализация работает (листинг 4.2):</w:t>
-      </w:r>
-    </w:p>
-    <w:p>
-      <w:pPr>
-        <w:pStyle w:val="SourceCode"/>
-      </w:pPr>
-      <w:r>
-        <w:br/>
-      </w:r>
-      <w:proofErr w:type="spellStart"/>
-      <w:r>
-        <w:rPr>
-          <w:rStyle w:val="VerbatimChar"/>
-        </w:rPr>
-        <w:t>var</w:t>
-      </w:r>
-      <w:proofErr w:type="spellEnd"/>
-      <w:r>
-        <w:rPr>
-          <w:rStyle w:val="VerbatimChar"/>
-        </w:rPr>
-        <w:t xml:space="preserve"> rule = </w:t>
-      </w:r>
-      <w:proofErr w:type="spellStart"/>
-      <w:r>
-        <w:rPr>
-          <w:rStyle w:val="VerbatimChar"/>
-        </w:rPr>
-        <w:t>LogRuleFactory.RejectOldEntriesWithLowSeverity</w:t>
-      </w:r>
-      <w:proofErr w:type="spellEnd"/>
-      <w:r>
-        <w:rPr>
-          <w:rStyle w:val="VerbatimChar"/>
-        </w:rPr>
-        <w:t>(</w:t>
-      </w:r>
-      <w:r>
-        <w:br/>
-      </w:r>
-      <w:r>
-        <w:rPr>
-          <w:rStyle w:val="VerbatimChar"/>
-        </w:rPr>
-        <w:t xml:space="preserve">    TimeSpan.FromDays(7));</w:t>
-      </w:r>
-      <w:r>
-        <w:br/>
-      </w:r>
-      <w:r>
-        <w:rPr>
-          <w:rStyle w:val="VerbatimChar"/>
-        </w:rPr>
-        <w:t xml:space="preserve">            </w:t>
-      </w:r>
-      <w:r>
-        <w:br/>
-      </w:r>
-      <w:r>
-        <w:rPr>
-          <w:rStyle w:val="VerbatimChar"/>
-        </w:rPr>
-        <w:t>LogEntry logEntry = new ExceptionLogEntry();</w:t>
-      </w:r>
-      <w:r>
-        <w:br/>
-      </w:r>
-      <w:r>
-        <w:rPr>
-          <w:rStyle w:val="VerbatimChar"/>
-        </w:rPr>
-        <w:t>Asse</w:t>
-      </w:r>
-      <w:r>
-        <w:rPr>
-          <w:rStyle w:val="VerbatimChar"/>
-        </w:rPr>
-        <w:t>rt.IsTrue(rule.ShouldExport(logEntry));</w:t>
-      </w:r>
-      <w:r>
-        <w:br/>
-      </w:r>
-      <w:r>
-        <w:br/>
-      </w:r>
-      <w:r>
-        <w:rPr>
-          <w:rStyle w:val="VerbatimChar"/>
-        </w:rPr>
-        <w:t>logEntry = new SimpleLogEntry(){EntryDateTime = DateTime.Now.AddDays(-10)};</w:t>
-      </w:r>
-      <w:r>
-        <w:br/>
-      </w:r>
-      <w:r>
-        <w:rPr>
-          <w:rStyle w:val="VerbatimChar"/>
-        </w:rPr>
-        <w:t>Assert.IsFalse(rule.ShouldExport(logEntry));</w:t>
-      </w:r>
-      <w:r>
-        <w:br/>
-      </w:r>
-      <w:r>
-        <w:br/>
-      </w:r>
-      <w:r>
-        <w:rPr>
-          <w:rStyle w:val="VerbatimChar"/>
-        </w:rPr>
-        <w:t>logEntry.Severity = Severity.Critical;</w:t>
-      </w:r>
-      <w:r>
-        <w:br/>
-      </w:r>
-      <w:r>
-        <w:rPr>
-          <w:rStyle w:val="VerbatimChar"/>
-        </w:rPr>
-        <w:t>Assert.IsTrue(rule.ShouldExport(logEntry));</w:t>
-      </w:r>
-      <w:r>
-        <w:br/>
-      </w:r>
-      <w:r>
-        <w:br/>
-      </w:r>
-      <w:r>
-        <w:rPr>
-          <w:rStyle w:val="VerbatimChar"/>
-        </w:rPr>
-        <w:t xml:space="preserve">logEntry </w:t>
-      </w:r>
-      <w:r>
-        <w:rPr>
-          <w:rStyle w:val="VerbatimChar"/>
-        </w:rPr>
-        <w:t>= new SimpleLogEntry()</w:t>
-      </w:r>
-      <w:r>
-        <w:br/>
-      </w:r>
-      <w:r>
-        <w:rPr>
-          <w:rStyle w:val="VerbatimChar"/>
-        </w:rPr>
-        <w:t>{</w:t>
-      </w:r>
-      <w:r>
-        <w:br/>
-      </w:r>
-      <w:r>
-        <w:rPr>
-          <w:rStyle w:val="VerbatimChar"/>
-        </w:rPr>
-        <w:t xml:space="preserve">    EntryDateTime = DateTime.Now.AddDays(-5), </w:t>
-      </w:r>
-      <w:r>
-        <w:br/>
-      </w:r>
-      <w:r>
-        <w:rPr>
-          <w:rStyle w:val="VerbatimChar"/>
-        </w:rPr>
-        <w:t xml:space="preserve">    Severity = Severity.Debug</w:t>
-      </w:r>
-      <w:r>
-        <w:br/>
-      </w:r>
-      <w:r>
-        <w:rPr>
-          <w:rStyle w:val="VerbatimChar"/>
-        </w:rPr>
-        <w:lastRenderedPageBreak/>
-        <w:t>};</w:t>
-      </w:r>
-      <w:r>
-        <w:br/>
-      </w:r>
-      <w:r>
-        <w:rPr>
-          <w:rStyle w:val="VerbatimChar"/>
-        </w:rPr>
-        <w:t>Assert.IsTrue(rule.ShouldExport(logEntry));</w:t>
+        <w:t>Assert.IsTrue(rule.Should</w:t>
+      </w:r>
+      <w:r>
+        <w:rPr>
+          <w:rStyle w:val="VerbatimChar"/>
+        </w:rPr>
+        <w:t>Import</w:t>
+      </w:r>
+      <w:r>
+        <w:rPr>
+          <w:rStyle w:val="VerbatimChar"/>
+        </w:rPr>
+        <w:t>(logEntry));</w:t>
       </w:r>
     </w:p>
     <w:p>
@@ -1176,14 +1405,7 @@
           <w:b/>
           <w:lang w:val="ru-RU"/>
         </w:rPr>
-        <w:t>Паттерн Композит позволяет использовать составные объекты</w:t>
-      </w:r>
-      <w:r>
-        <w:rPr>
-          <w:b/>
-          <w:lang w:val="ru-RU"/>
-        </w:rPr>
-        <w:t xml:space="preserve"> так же, как и одиночные объекты, что делает код использования более простым и понятным</w:t>
+        <w:t>Паттерн Композит позволяет использовать составные объекты так же, как и одиночные объекты, что делает код использования более простым и понятным</w:t>
       </w:r>
       <w:r>
         <w:rPr>
@@ -1313,26 +1535,28 @@
         <w:t>Component</w:t>
       </w:r>
       <w:r>
+        <w:rPr>
+          <w:lang w:val="ru-RU"/>
+        </w:rPr>
         <w:t xml:space="preserve"> (</w:t>
       </w:r>
-      <w:proofErr w:type="spellStart"/>
-      <w:r>
-        <w:rPr>
-          <w:rStyle w:val="VerbatimChar"/>
-        </w:rPr>
-        <w:t>LogEntryRule</w:t>
-      </w:r>
-      <w:proofErr w:type="spellEnd"/>
-      <w:r>
-        <w:t xml:space="preserve">) - </w:t>
-      </w:r>
-      <w:proofErr w:type="spellStart"/>
-      <w:r>
-        <w:t>базовый</w:t>
-      </w:r>
-      <w:proofErr w:type="spellEnd"/>
-      <w:r>
-        <w:t xml:space="preserve"> класс компонента. </w:t>
+      <w:r>
+        <w:rPr>
+          <w:rStyle w:val="VerbatimChar"/>
+        </w:rPr>
+        <w:t>LogImport</w:t>
+      </w:r>
+      <w:r>
+        <w:rPr>
+          <w:rStyle w:val="VerbatimChar"/>
+        </w:rPr>
+        <w:t>Rule</w:t>
+      </w:r>
+      <w:r>
+        <w:rPr>
+          <w:lang w:val="ru-RU"/>
+        </w:rPr>
+        <w:t xml:space="preserve">) - базовый класс компонента. </w:t>
       </w:r>
       <w:r>
         <w:rPr>
@@ -1340,14 +1564,12 @@
         </w:rPr>
         <w:t>Содержит операцию (</w:t>
       </w:r>
-      <w:proofErr w:type="spellStart"/>
-      <w:r>
-        <w:rPr>
-          <w:rStyle w:val="VerbatimChar"/>
-        </w:rPr>
-        <w:t>ShouldExport</w:t>
-      </w:r>
-      <w:proofErr w:type="spellEnd"/>
+      <w:r>
+        <w:rPr>
+          <w:rStyle w:val="VerbatimChar"/>
+        </w:rPr>
+        <w:t>ShouldImport</w:t>
+      </w:r>
       <w:r>
         <w:rPr>
           <w:lang w:val="ru-RU"/>
@@ -1378,14 +1600,12 @@
         </w:rPr>
         <w:t xml:space="preserve"> (</w:t>
       </w:r>
-      <w:proofErr w:type="spellStart"/>
       <w:r>
         <w:rPr>
           <w:rStyle w:val="VerbatimChar"/>
         </w:rPr>
         <w:t>CompositeLogImportRule</w:t>
       </w:r>
-      <w:proofErr w:type="spellEnd"/>
       <w:r>
         <w:rPr>
           <w:lang w:val="ru-RU"/>
@@ -1408,13 +1628,7 @@
         <w:rPr>
           <w:rStyle w:val="VerbatimChar"/>
         </w:rPr>
-        <w:t>L</w:t>
-      </w:r>
-      <w:r>
-        <w:rPr>
-          <w:rStyle w:val="VerbatimChar"/>
-        </w:rPr>
-        <w:t>eaf</w:t>
+        <w:t>Leaf</w:t>
       </w:r>
       <w:r>
         <w:rPr>
@@ -1422,14 +1636,12 @@
         </w:rPr>
         <w:t xml:space="preserve"> (</w:t>
       </w:r>
-      <w:proofErr w:type="spellStart"/>
       <w:r>
         <w:rPr>
           <w:rStyle w:val="VerbatimChar"/>
         </w:rPr>
         <w:t>SimpleLogImportRule</w:t>
       </w:r>
-      <w:proofErr w:type="spellEnd"/>
       <w:r>
         <w:rPr>
           <w:lang w:val="ru-RU"/>
@@ -1528,13 +1740,8 @@
         <w:rPr>
           <w:lang w:val="ru-RU"/>
         </w:rPr>
-        <w:t>Здес</w:t>
-      </w:r>
-      <w:r>
-        <w:rPr>
-          <w:lang w:val="ru-RU"/>
-        </w:rPr>
-        <w:t>ь мы сталкиваемся с компромис</w:t>
+        <w:lastRenderedPageBreak/>
+        <w:t>Здесь мы сталкиваемся с компромис</w:t>
       </w:r>
       <w:r>
         <w:rPr>
@@ -1546,14 +1753,33 @@
         <w:rPr>
           <w:lang w:val="ru-RU"/>
         </w:rPr>
-        <w:t xml:space="preserve">ом: чем жертвовать, согласованностью интерфейса компонентов или безопасностью. С одной стороны, клиенты должны работать с простыми и составными объектами единообразным образом, что делает </w:t>
-      </w:r>
-      <w:r>
-        <w:rPr>
-          <w:lang w:val="ru-RU"/>
-        </w:rPr>
-        <w:lastRenderedPageBreak/>
-        <w:t xml:space="preserve">разумным добавление операций </w:t>
+        <w:t>ом</w:t>
+      </w:r>
+      <w:r>
+        <w:rPr>
+          <w:lang w:val="ru-RU"/>
+        </w:rPr>
+        <w:t>,</w:t>
+      </w:r>
+      <w:r>
+        <w:rPr>
+          <w:lang w:val="ru-RU"/>
+        </w:rPr>
+        <w:t xml:space="preserve"> чем жертвовать</w:t>
+      </w:r>
+      <w:r>
+        <w:rPr>
+          <w:lang w:val="ru-RU"/>
+        </w:rPr>
+        <w:t>:</w:t>
+      </w:r>
+      <w:bookmarkStart w:id="5" w:name="_GoBack"/>
+      <w:bookmarkEnd w:id="5"/>
+      <w:r>
+        <w:rPr>
+          <w:lang w:val="ru-RU"/>
+        </w:rPr>
+        <w:t xml:space="preserve"> согласованностью интерфейса компонентов или безопасностью. С одной стороны, клиенты должны работать с простыми и составными объектами единообразным образом, что делает разумным добавление операций </w:t>
       </w:r>
       <w:r>
         <w:rPr>
@@ -1651,13 +1877,7 @@
         <w:rPr>
           <w:lang w:val="ru-RU"/>
         </w:rPr>
-        <w:t xml:space="preserve">. Самый простой вариант решить проблему согласованности - сделать классы компонентов неизменяемыми. В этом случае составной объект будет </w:t>
-      </w:r>
-      <w:r>
-        <w:rPr>
-          <w:lang w:val="ru-RU"/>
-        </w:rPr>
-        <w:t xml:space="preserve">формироваться фабричным методом или конструктором, а необходимость в методах </w:t>
+        <w:t xml:space="preserve">. Самый простой вариант решить проблему согласованности - сделать классы компонентов неизменяемыми. В этом случае составной объект будет формироваться фабричным методом или конструктором, а необходимость в методах </w:t>
       </w:r>
       <w:r>
         <w:rPr>
@@ -1747,34 +1967,24 @@
         </w:rPr>
         <w:t xml:space="preserve"> формирования и использования компонентов четко разделен, то разумно поместить операции по добавлению/удалению компонентов в класс </w:t>
       </w:r>
-      <w:proofErr w:type="spellStart"/>
       <w:r>
         <w:rPr>
           <w:rStyle w:val="VerbatimChar"/>
         </w:rPr>
         <w:t>CompositeComponent</w:t>
       </w:r>
-      <w:proofErr w:type="spellEnd"/>
-      <w:r>
-        <w:rPr>
-          <w:lang w:val="ru-RU"/>
-        </w:rPr>
-        <w:t>. В этом случае, часть кли</w:t>
-      </w:r>
-      <w:r>
-        <w:rPr>
-          <w:lang w:val="ru-RU"/>
-        </w:rPr>
-        <w:t xml:space="preserve">ентов будет знать о классе </w:t>
-      </w:r>
-      <w:proofErr w:type="spellStart"/>
+      <w:r>
+        <w:rPr>
+          <w:lang w:val="ru-RU"/>
+        </w:rPr>
+        <w:t xml:space="preserve">. В этом случае, часть клиентов будет знать о классе </w:t>
+      </w:r>
       <w:r>
         <w:rPr>
           <w:rStyle w:val="VerbatimChar"/>
         </w:rPr>
         <w:t>CompositeComponent</w:t>
       </w:r>
-      <w:proofErr w:type="spellEnd"/>
       <w:r>
         <w:rPr>
           <w:lang w:val="ru-RU"/>
@@ -1843,13 +2053,7 @@
         <w:rPr>
           <w:lang w:val="ru-RU"/>
         </w:rPr>
-        <w:t>. Если же базовым сценарием является составной объект, а одиночный компонен</w:t>
-      </w:r>
-      <w:r>
-        <w:rPr>
-          <w:lang w:val="ru-RU"/>
-        </w:rPr>
-        <w:t xml:space="preserve">т является частным случаем, то гораздо проще добавить операции </w:t>
+        <w:t xml:space="preserve">. Если же базовым сценарием является составной объект, а одиночный компонент является частным случаем, то гораздо проще добавить операции </w:t>
       </w:r>
       <w:r>
         <w:rPr>
@@ -1887,25 +2091,17 @@
         </w:rPr>
         <w:t xml:space="preserve"> могут генерировать исключение </w:t>
       </w:r>
-      <w:proofErr w:type="spellStart"/>
       <w:r>
         <w:rPr>
           <w:rStyle w:val="VerbatimChar"/>
         </w:rPr>
         <w:t>InvalidOperationException</w:t>
       </w:r>
-      <w:proofErr w:type="spellEnd"/>
-      <w:r>
-        <w:rPr>
-          <w:lang w:val="ru-RU"/>
-        </w:rPr>
-        <w:t xml:space="preserve"> или просто ничего не делать, в зависимости от того, является ли вызов опе</w:t>
-      </w:r>
-      <w:r>
-        <w:rPr>
-          <w:lang w:val="ru-RU"/>
-        </w:rPr>
-        <w:t xml:space="preserve">рации </w:t>
+      <w:r>
+        <w:rPr>
+          <w:lang w:val="ru-RU"/>
+        </w:rPr>
+        <w:t xml:space="preserve"> или просто ничего не делать, в зависимости от того, является ли вызов операции </w:t>
       </w:r>
       <w:r>
         <w:rPr>
@@ -1927,8 +2123,8 @@
           <w:lang w:val="ru-RU"/>
         </w:rPr>
       </w:pPr>
-      <w:bookmarkStart w:id="5" w:name="применимость"/>
-      <w:bookmarkEnd w:id="5"/>
+      <w:bookmarkStart w:id="6" w:name="применимость"/>
+      <w:bookmarkEnd w:id="6"/>
       <w:r>
         <w:rPr>
           <w:lang w:val="ru-RU"/>
@@ -1966,38 +2162,24 @@
         </w:rPr>
         <w:t>н</w:t>
       </w:r>
-      <w:bookmarkStart w:id="6" w:name="_GoBack"/>
-      <w:bookmarkEnd w:id="6"/>
-      <w:r>
-        <w:rPr>
-          <w:lang w:val="ru-RU"/>
-        </w:rPr>
-        <w:t>ые команды, декоратор является составным объектом с од</w:t>
-      </w:r>
-      <w:r>
-        <w:rPr>
-          <w:lang w:val="ru-RU"/>
-        </w:rPr>
-        <w:t>ним дочерним элементом, посетитель очень часто обходит составные объекты иерархической формы.</w:t>
-      </w:r>
-    </w:p>
-    <w:p>
-      <w:pPr>
-        <w:rPr>
-          <w:lang w:val="ru-RU"/>
-        </w:rPr>
-      </w:pPr>
-      <w:r>
-        <w:rPr>
-          <w:lang w:val="ru-RU"/>
-        </w:rPr>
-        <w:t>Паттерн Композит применяется для моделирования иерархических структур данных, простые элементы которых объединяются в более сложные компоненты. Паттерн Композит п</w:t>
-      </w:r>
-      <w:r>
-        <w:rPr>
-          <w:lang w:val="ru-RU"/>
-        </w:rPr>
-        <w:t>озволяет работать с такими объектами унифицированным образом, скрывая от клиента разницу между одиночным и составным объектом.</w:t>
+      <w:r>
+        <w:rPr>
+          <w:lang w:val="ru-RU"/>
+        </w:rPr>
+        <w:t>ые команды, декоратор является составным объектом с одним дочерним элементом, посетитель очень часто обходит составные объекты иерархической формы.</w:t>
+      </w:r>
+    </w:p>
+    <w:p>
+      <w:pPr>
+        <w:rPr>
+          <w:lang w:val="ru-RU"/>
+        </w:rPr>
+      </w:pPr>
+      <w:r>
+        <w:rPr>
+          <w:lang w:val="ru-RU"/>
+        </w:rPr>
+        <w:t>Паттерн Композит применяется для моделирования иерархических структур данных, простые элементы которых объединяются в более сложные компоненты. Паттерн Композит позволяет работать с такими объектами унифицированным образом, скрывая от клиента разницу между одиночным и составным объектом.</w:t>
       </w:r>
     </w:p>
     <w:p>
@@ -2013,6 +2195,7 @@
         <w:rPr>
           <w:lang w:val="ru-RU"/>
         </w:rPr>
+        <w:lastRenderedPageBreak/>
         <w:t>Примеры в .</w:t>
       </w:r>
       <w:r>
@@ -2038,13 +2221,7 @@
         <w:rPr>
           <w:lang w:val="ru-RU"/>
         </w:rPr>
-        <w:t>Существует ряд предметных областей, в которых паттерн композит используется практически постоянно. Кажды</w:t>
-      </w:r>
-      <w:r>
-        <w:rPr>
-          <w:lang w:val="ru-RU"/>
-        </w:rPr>
-        <w:t>й из представленных ниже классов является примером использования паттерна Композит:</w:t>
+        <w:t>Существует ряд предметных областей, в которых паттерн композит используется практически постоянно. Каждый из представленных ниже классов является примером использования паттерна Композит:</w:t>
       </w:r>
     </w:p>
     <w:p>
@@ -2062,7 +2239,6 @@
         <w:rPr>
           <w:lang w:val="ru-RU"/>
         </w:rPr>
-        <w:lastRenderedPageBreak/>
         <w:t xml:space="preserve">Построение компонентов пользовательского интерфейса: </w:t>
       </w:r>
       <w:r>
@@ -2134,14 +2310,12 @@
         </w:rPr>
         <w:t xml:space="preserve">, </w:t>
       </w:r>
-      <w:proofErr w:type="spellStart"/>
       <w:r>
         <w:rPr>
           <w:rStyle w:val="VerbatimChar"/>
         </w:rPr>
         <w:t>FrameworkElement</w:t>
       </w:r>
-      <w:proofErr w:type="spellEnd"/>
       <w:r>
         <w:rPr>
           <w:lang w:val="ru-RU"/>
@@ -2157,14 +2331,12 @@
         </w:rPr>
         <w:t xml:space="preserve">, </w:t>
       </w:r>
-      <w:proofErr w:type="spellStart"/>
       <w:r>
         <w:rPr>
           <w:rStyle w:val="VerbatimChar"/>
         </w:rPr>
         <w:t>CompositeControl</w:t>
       </w:r>
-      <w:proofErr w:type="spellEnd"/>
       <w:r>
         <w:rPr>
           <w:lang w:val="ru-RU"/>
@@ -2216,28 +2388,24 @@
         </w:rPr>
         <w:t xml:space="preserve">: классы </w:t>
       </w:r>
-      <w:proofErr w:type="spellStart"/>
       <w:r>
         <w:rPr>
           <w:rStyle w:val="VerbatimChar"/>
         </w:rPr>
         <w:t>XmlNode</w:t>
       </w:r>
-      <w:proofErr w:type="spellEnd"/>
       <w:r>
         <w:rPr>
           <w:lang w:val="ru-RU"/>
         </w:rPr>
         <w:t xml:space="preserve"> и </w:t>
       </w:r>
-      <w:proofErr w:type="spellStart"/>
       <w:r>
         <w:rPr>
           <w:rStyle w:val="VerbatimChar"/>
         </w:rPr>
         <w:t>XElement</w:t>
       </w:r>
-      <w:proofErr w:type="spellEnd"/>
       <w:r>
         <w:rPr>
           <w:lang w:val="ru-RU"/>
@@ -2253,29 +2421,8 @@
           <w:numId w:val="5"/>
         </w:numPr>
       </w:pPr>
-      <w:proofErr w:type="spellStart"/>
-      <w:r>
-        <w:t>Деревья</w:t>
-      </w:r>
-      <w:proofErr w:type="spellEnd"/>
-      <w:r>
-        <w:t xml:space="preserve"> </w:t>
-      </w:r>
-      <w:proofErr w:type="spellStart"/>
-      <w:r>
-        <w:t>выражений</w:t>
-      </w:r>
-      <w:proofErr w:type="spellEnd"/>
-      <w:r>
-        <w:t xml:space="preserve">: </w:t>
-      </w:r>
-      <w:proofErr w:type="spellStart"/>
-      <w:r>
-        <w:t>класс</w:t>
-      </w:r>
-      <w:proofErr w:type="spellEnd"/>
-      <w:r>
-        <w:t xml:space="preserve"> </w:t>
+      <w:r>
+        <w:t xml:space="preserve">Деревья выражений: класс </w:t>
       </w:r>
       <w:r>
         <w:rPr>
@@ -2868,6 +3015,13 @@
     <w:lsdException w:name="Medium Shading 2"/>
     <w:lsdException w:name="Medium List 1"/>
     <w:lsdException w:name="Medium List 2"/>
+    <w:lsdException w:name="Medium Grid 1"/>
+    <w:lsdException w:name="Medium Grid 2"/>
+    <w:lsdException w:name="Medium Grid 3"/>
+    <w:lsdException w:name="Dark List"/>
+    <w:lsdException w:name="Colorful Shading"/>
+    <w:lsdException w:name="Colorful List"/>
+    <w:lsdException w:name="Colorful Grid"/>
     <w:lsdException w:name="Light Shading Accent 1"/>
     <w:lsdException w:name="Light List Accent 1"/>
     <w:lsdException w:name="Light Grid Accent 1"/>

</xml_diff>

<commit_message>
#163, #164 - fixed.
</commit_message>
<xml_diff>
--- a/Docx/Глава 3.4 - Паттерн Композит.docx
+++ b/Docx/Глава 3.4 - Паттерн Композит.docx
@@ -156,12 +156,14 @@
         </w:rPr>
         <w:t xml:space="preserve">, или отвергать очень старые записи, свойство </w:t>
       </w:r>
+      <w:proofErr w:type="spellStart"/>
       <w:r>
         <w:rPr>
           <w:rStyle w:val="VerbatimChar"/>
         </w:rPr>
         <w:t>DateTime</w:t>
       </w:r>
+      <w:proofErr w:type="spellEnd"/>
       <w:r>
         <w:rPr>
           <w:lang w:val="ru-RU"/>
@@ -257,8 +259,6 @@
           </wp:inline>
         </w:drawing>
       </w:r>
-      <w:bookmarkStart w:id="2" w:name="_GoBack"/>
-      <w:bookmarkEnd w:id="2"/>
     </w:p>
     <w:p>
       <w:pPr>
@@ -424,6 +424,7 @@
         </w:rPr>
         <w:t xml:space="preserve">Спецификация позволяет гибко комбинировать бизнес-правила, создавая более сложные правила из набора простых условий. Правила моделируются классом </w:t>
       </w:r>
+      <w:proofErr w:type="spellStart"/>
       <w:r>
         <w:rPr>
           <w:rStyle w:val="VerbatimChar"/>
@@ -442,17 +443,25 @@
         </w:rPr>
         <w:t>Rule</w:t>
       </w:r>
+      <w:proofErr w:type="spellEnd"/>
       <w:r>
         <w:rPr>
           <w:lang w:val="ru-RU"/>
         </w:rPr>
         <w:t xml:space="preserve"> и его наследниками. Простые правила (</w:t>
       </w:r>
-      <w:r>
-        <w:rPr>
-          <w:rStyle w:val="VerbatimChar"/>
-        </w:rPr>
-        <w:t>SimpleLog</w:t>
+      <w:proofErr w:type="spellStart"/>
+      <w:r>
+        <w:rPr>
+          <w:rStyle w:val="VerbatimChar"/>
+        </w:rPr>
+        <w:t>Single</w:t>
+      </w:r>
+      <w:r>
+        <w:rPr>
+          <w:rStyle w:val="VerbatimChar"/>
+        </w:rPr>
+        <w:t>Log</w:t>
       </w:r>
       <w:r>
         <w:rPr>
@@ -466,6 +475,7 @@
         </w:rPr>
         <w:t>Rule</w:t>
       </w:r>
+      <w:proofErr w:type="spellEnd"/>
       <w:r>
         <w:rPr>
           <w:lang w:val="ru-RU"/>
@@ -478,6 +488,7 @@
         </w:rPr>
         <w:t xml:space="preserve">ются на основе предиката </w:t>
       </w:r>
+      <w:proofErr w:type="spellStart"/>
       <w:proofErr w:type="gramStart"/>
       <w:r>
         <w:rPr>
@@ -485,6 +496,7 @@
         </w:rPr>
         <w:t>Func</w:t>
       </w:r>
+      <w:proofErr w:type="spellEnd"/>
       <w:r>
         <w:rPr>
           <w:rStyle w:val="VerbatimChar"/>
@@ -492,6 +504,7 @@
         </w:rPr>
         <w:t>&lt;</w:t>
       </w:r>
+      <w:proofErr w:type="spellStart"/>
       <w:proofErr w:type="gramEnd"/>
       <w:r>
         <w:rPr>
@@ -499,6 +512,7 @@
         </w:rPr>
         <w:t>LogEntry</w:t>
       </w:r>
+      <w:proofErr w:type="spellEnd"/>
       <w:r>
         <w:rPr>
           <w:rStyle w:val="VerbatimChar"/>
@@ -506,12 +520,14 @@
         </w:rPr>
         <w:t xml:space="preserve">, </w:t>
       </w:r>
+      <w:proofErr w:type="spellStart"/>
       <w:r>
         <w:rPr>
           <w:rStyle w:val="VerbatimChar"/>
         </w:rPr>
         <w:t>bool</w:t>
       </w:r>
+      <w:proofErr w:type="spellEnd"/>
       <w:r>
         <w:rPr>
           <w:rStyle w:val="VerbatimChar"/>
@@ -525,36 +541,54 @@
         </w:rPr>
         <w:t xml:space="preserve">, переданного пользователем. Составные правила моделируются классом </w:t>
       </w:r>
-      <w:r>
-        <w:rPr>
-          <w:rStyle w:val="VerbatimChar"/>
-        </w:rPr>
-        <w:t>CompisiteLogImportRule</w:t>
-      </w:r>
+      <w:proofErr w:type="spellStart"/>
+      <w:r>
+        <w:rPr>
+          <w:rStyle w:val="VerbatimChar"/>
+        </w:rPr>
+        <w:t>Comp</w:t>
+      </w:r>
+      <w:r>
+        <w:rPr>
+          <w:rStyle w:val="VerbatimChar"/>
+        </w:rPr>
+        <w:t>o</w:t>
+      </w:r>
+      <w:r>
+        <w:rPr>
+          <w:rStyle w:val="VerbatimChar"/>
+        </w:rPr>
+        <w:t>siteLogImportRule</w:t>
+      </w:r>
+      <w:proofErr w:type="spellEnd"/>
       <w:r>
         <w:rPr>
           <w:lang w:val="ru-RU"/>
         </w:rPr>
         <w:t xml:space="preserve"> и его наследниками. Самыми простыми составными правилами являются </w:t>
       </w:r>
+      <w:proofErr w:type="spellStart"/>
       <w:r>
         <w:rPr>
           <w:rStyle w:val="VerbatimChar"/>
         </w:rPr>
         <w:t>AndCompositeLogImportRule</w:t>
       </w:r>
+      <w:proofErr w:type="spellEnd"/>
       <w:r>
         <w:rPr>
           <w:lang w:val="ru-RU"/>
         </w:rPr>
         <w:t xml:space="preserve"> и </w:t>
       </w:r>
+      <w:proofErr w:type="spellStart"/>
       <w:r>
         <w:rPr>
           <w:rStyle w:val="VerbatimChar"/>
         </w:rPr>
         <w:t>OrCompositeLogImportRule</w:t>
       </w:r>
+      <w:proofErr w:type="spellEnd"/>
       <w:r>
         <w:rPr>
           <w:lang w:val="ru-RU"/>
@@ -574,6 +608,7 @@
         </w:rPr>
         <w:t xml:space="preserve">Для удобства работы, можно создать класс </w:t>
       </w:r>
+      <w:proofErr w:type="spellStart"/>
       <w:r>
         <w:rPr>
           <w:rStyle w:val="VerbatimChar"/>
@@ -586,6 +621,7 @@
         </w:rPr>
         <w:t>RuleFactory</w:t>
       </w:r>
+      <w:proofErr w:type="spellEnd"/>
       <w:r>
         <w:rPr>
           <w:lang w:val="ru-RU"/>
@@ -613,8 +649,16 @@
         <w:rPr>
           <w:rStyle w:val="VerbatimChar"/>
         </w:rPr>
-        <w:t xml:space="preserve"> static class LogRuleFactory</w:t>
-      </w:r>
+        <w:t xml:space="preserve"> static class </w:t>
+      </w:r>
+      <w:proofErr w:type="spellStart"/>
+      <w:r>
+        <w:rPr>
+          <w:rStyle w:val="VerbatimChar"/>
+        </w:rPr>
+        <w:t>LogRuleFactory</w:t>
+      </w:r>
+      <w:proofErr w:type="spellEnd"/>
     </w:p>
     <w:p>
       <w:pPr>
@@ -657,7 +701,63 @@
         <w:rPr>
           <w:rStyle w:val="VerbatimChar"/>
         </w:rPr>
-        <w:t xml:space="preserve"> static LogImportRule Import(Func&lt;LogEntry, bool&gt; predicate)</w:t>
+        <w:t xml:space="preserve"> static </w:t>
+      </w:r>
+      <w:proofErr w:type="spellStart"/>
+      <w:r>
+        <w:rPr>
+          <w:rStyle w:val="VerbatimChar"/>
+        </w:rPr>
+        <w:t>LogImportRule</w:t>
+      </w:r>
+      <w:proofErr w:type="spellEnd"/>
+      <w:r>
+        <w:rPr>
+          <w:rStyle w:val="VerbatimChar"/>
+        </w:rPr>
+        <w:t xml:space="preserve"> Import(</w:t>
+      </w:r>
+      <w:proofErr w:type="spellStart"/>
+      <w:r>
+        <w:rPr>
+          <w:rStyle w:val="VerbatimChar"/>
+        </w:rPr>
+        <w:t>Func</w:t>
+      </w:r>
+      <w:proofErr w:type="spellEnd"/>
+      <w:r>
+        <w:rPr>
+          <w:rStyle w:val="VerbatimChar"/>
+        </w:rPr>
+        <w:t>&lt;</w:t>
+      </w:r>
+      <w:proofErr w:type="spellStart"/>
+      <w:r>
+        <w:rPr>
+          <w:rStyle w:val="VerbatimChar"/>
+        </w:rPr>
+        <w:t>LogEntry</w:t>
+      </w:r>
+      <w:proofErr w:type="spellEnd"/>
+      <w:r>
+        <w:rPr>
+          <w:rStyle w:val="VerbatimChar"/>
+        </w:rPr>
+        <w:t xml:space="preserve">, </w:t>
+      </w:r>
+      <w:proofErr w:type="spellStart"/>
+      <w:r>
+        <w:rPr>
+          <w:rStyle w:val="VerbatimChar"/>
+        </w:rPr>
+        <w:t>bool</w:t>
+      </w:r>
+      <w:proofErr w:type="spellEnd"/>
+      <w:r>
+        <w:rPr>
+          <w:rStyle w:val="VerbatimChar"/>
+        </w:rPr>
+        <w:t>&gt; predicate)</w:t>
       </w:r>
     </w:p>
     <w:p>
@@ -701,7 +801,21 @@
         <w:rPr>
           <w:rStyle w:val="VerbatimChar"/>
         </w:rPr>
-        <w:t xml:space="preserve"> new SingleLogImportRule(predicate);</w:t>
+        <w:t xml:space="preserve"> new </w:t>
+      </w:r>
+      <w:proofErr w:type="spellStart"/>
+      <w:r>
+        <w:rPr>
+          <w:rStyle w:val="VerbatimChar"/>
+        </w:rPr>
+        <w:t>SingleLogImportRule</w:t>
+      </w:r>
+      <w:proofErr w:type="spellEnd"/>
+      <w:r>
+        <w:rPr>
+          <w:rStyle w:val="VerbatimChar"/>
+        </w:rPr>
+        <w:t>(predicate);</w:t>
       </w:r>
     </w:p>
     <w:p>
@@ -754,7 +868,35 @@
         <w:rPr>
           <w:rStyle w:val="VerbatimChar"/>
         </w:rPr>
-        <w:t xml:space="preserve"> static LogImportRule Or(this LogImportRule left, </w:t>
+        <w:t xml:space="preserve"> static </w:t>
+      </w:r>
+      <w:proofErr w:type="spellStart"/>
+      <w:r>
+        <w:rPr>
+          <w:rStyle w:val="VerbatimChar"/>
+        </w:rPr>
+        <w:t>LogImportRule</w:t>
+      </w:r>
+      <w:proofErr w:type="spellEnd"/>
+      <w:r>
+        <w:rPr>
+          <w:rStyle w:val="VerbatimChar"/>
+        </w:rPr>
+        <w:t xml:space="preserve"> Or(this </w:t>
+      </w:r>
+      <w:proofErr w:type="spellStart"/>
+      <w:r>
+        <w:rPr>
+          <w:rStyle w:val="VerbatimChar"/>
+        </w:rPr>
+        <w:t>LogImportRule</w:t>
+      </w:r>
+      <w:proofErr w:type="spellEnd"/>
+      <w:r>
+        <w:rPr>
+          <w:rStyle w:val="VerbatimChar"/>
+        </w:rPr>
+        <w:t xml:space="preserve"> left, </w:t>
       </w:r>
       <w:r>
         <w:rPr>
@@ -763,11 +905,47 @@
         <w:br/>
         <w:t xml:space="preserve">        </w:t>
       </w:r>
-      <w:r>
-        <w:rPr>
-          <w:rStyle w:val="VerbatimChar"/>
-        </w:rPr>
-        <w:t>Func&lt;LogEntry, bool&gt; predicate)</w:t>
+      <w:proofErr w:type="spellStart"/>
+      <w:r>
+        <w:rPr>
+          <w:rStyle w:val="VerbatimChar"/>
+        </w:rPr>
+        <w:t>Func</w:t>
+      </w:r>
+      <w:proofErr w:type="spellEnd"/>
+      <w:r>
+        <w:rPr>
+          <w:rStyle w:val="VerbatimChar"/>
+        </w:rPr>
+        <w:t>&lt;</w:t>
+      </w:r>
+      <w:proofErr w:type="spellStart"/>
+      <w:r>
+        <w:rPr>
+          <w:rStyle w:val="VerbatimChar"/>
+        </w:rPr>
+        <w:t>LogEntry</w:t>
+      </w:r>
+      <w:proofErr w:type="spellEnd"/>
+      <w:r>
+        <w:rPr>
+          <w:rStyle w:val="VerbatimChar"/>
+        </w:rPr>
+        <w:t xml:space="preserve">, </w:t>
+      </w:r>
+      <w:proofErr w:type="spellStart"/>
+      <w:r>
+        <w:rPr>
+          <w:rStyle w:val="VerbatimChar"/>
+        </w:rPr>
+        <w:t>bool</w:t>
+      </w:r>
+      <w:proofErr w:type="spellEnd"/>
+      <w:r>
+        <w:rPr>
+          <w:rStyle w:val="VerbatimChar"/>
+        </w:rPr>
+        <w:t>&gt; predicate)</w:t>
       </w:r>
     </w:p>
     <w:p>
@@ -812,7 +990,21 @@
         <w:rPr>
           <w:rStyle w:val="VerbatimChar"/>
         </w:rPr>
-        <w:t xml:space="preserve"> new OrLogImportRule(left, Import(predicate));</w:t>
+        <w:t xml:space="preserve"> new </w:t>
+      </w:r>
+      <w:proofErr w:type="spellStart"/>
+      <w:r>
+        <w:rPr>
+          <w:rStyle w:val="VerbatimChar"/>
+        </w:rPr>
+        <w:t>OrLogImportRule</w:t>
+      </w:r>
+      <w:proofErr w:type="spellEnd"/>
+      <w:r>
+        <w:rPr>
+          <w:rStyle w:val="VerbatimChar"/>
+        </w:rPr>
+        <w:t>(left, Import(predicate));</w:t>
       </w:r>
     </w:p>
     <w:p>
@@ -865,7 +1057,35 @@
         <w:rPr>
           <w:rStyle w:val="VerbatimChar"/>
         </w:rPr>
-        <w:t xml:space="preserve"> static LogImportRule And(this LogImportRule left, </w:t>
+        <w:t xml:space="preserve"> static </w:t>
+      </w:r>
+      <w:proofErr w:type="spellStart"/>
+      <w:r>
+        <w:rPr>
+          <w:rStyle w:val="VerbatimChar"/>
+        </w:rPr>
+        <w:t>LogImportRule</w:t>
+      </w:r>
+      <w:proofErr w:type="spellEnd"/>
+      <w:r>
+        <w:rPr>
+          <w:rStyle w:val="VerbatimChar"/>
+        </w:rPr>
+        <w:t xml:space="preserve"> And(this </w:t>
+      </w:r>
+      <w:proofErr w:type="spellStart"/>
+      <w:r>
+        <w:rPr>
+          <w:rStyle w:val="VerbatimChar"/>
+        </w:rPr>
+        <w:t>LogImportRule</w:t>
+      </w:r>
+      <w:proofErr w:type="spellEnd"/>
+      <w:r>
+        <w:rPr>
+          <w:rStyle w:val="VerbatimChar"/>
+        </w:rPr>
+        <w:t xml:space="preserve"> left, </w:t>
       </w:r>
       <w:r>
         <w:rPr>
@@ -874,11 +1094,47 @@
         <w:br/>
         <w:t xml:space="preserve">        </w:t>
       </w:r>
-      <w:r>
-        <w:rPr>
-          <w:rStyle w:val="VerbatimChar"/>
-        </w:rPr>
-        <w:t>Func&lt;LogEntry, bool&gt; predicate)</w:t>
+      <w:proofErr w:type="spellStart"/>
+      <w:r>
+        <w:rPr>
+          <w:rStyle w:val="VerbatimChar"/>
+        </w:rPr>
+        <w:t>Func</w:t>
+      </w:r>
+      <w:proofErr w:type="spellEnd"/>
+      <w:r>
+        <w:rPr>
+          <w:rStyle w:val="VerbatimChar"/>
+        </w:rPr>
+        <w:t>&lt;</w:t>
+      </w:r>
+      <w:proofErr w:type="spellStart"/>
+      <w:r>
+        <w:rPr>
+          <w:rStyle w:val="VerbatimChar"/>
+        </w:rPr>
+        <w:t>LogEntry</w:t>
+      </w:r>
+      <w:proofErr w:type="spellEnd"/>
+      <w:r>
+        <w:rPr>
+          <w:rStyle w:val="VerbatimChar"/>
+        </w:rPr>
+        <w:t xml:space="preserve">, </w:t>
+      </w:r>
+      <w:proofErr w:type="spellStart"/>
+      <w:r>
+        <w:rPr>
+          <w:rStyle w:val="VerbatimChar"/>
+        </w:rPr>
+        <w:t>bool</w:t>
+      </w:r>
+      <w:proofErr w:type="spellEnd"/>
+      <w:r>
+        <w:rPr>
+          <w:rStyle w:val="VerbatimChar"/>
+        </w:rPr>
+        <w:t>&gt; predicate)</w:t>
       </w:r>
     </w:p>
     <w:p>
@@ -922,7 +1178,21 @@
         <w:rPr>
           <w:rStyle w:val="VerbatimChar"/>
         </w:rPr>
-        <w:t xml:space="preserve"> new AndLogImportRule(left, Import(predicate));</w:t>
+        <w:t xml:space="preserve"> new </w:t>
+      </w:r>
+      <w:proofErr w:type="spellStart"/>
+      <w:r>
+        <w:rPr>
+          <w:rStyle w:val="VerbatimChar"/>
+        </w:rPr>
+        <w:t>AndLogImportRule</w:t>
+      </w:r>
+      <w:proofErr w:type="spellEnd"/>
+      <w:r>
+        <w:rPr>
+          <w:rStyle w:val="VerbatimChar"/>
+        </w:rPr>
+        <w:t>(left, Import(predicate));</w:t>
       </w:r>
     </w:p>
     <w:p>
@@ -975,7 +1245,35 @@
         <w:rPr>
           <w:rStyle w:val="VerbatimChar"/>
         </w:rPr>
-        <w:t xml:space="preserve"> static LogImportRule RejectOldEntriesWithLowSeverity(</w:t>
+        <w:t xml:space="preserve"> static </w:t>
+      </w:r>
+      <w:proofErr w:type="spellStart"/>
+      <w:r>
+        <w:rPr>
+          <w:rStyle w:val="VerbatimChar"/>
+        </w:rPr>
+        <w:t>LogImportRule</w:t>
+      </w:r>
+      <w:proofErr w:type="spellEnd"/>
+      <w:r>
+        <w:rPr>
+          <w:rStyle w:val="VerbatimChar"/>
+        </w:rPr>
+        <w:t xml:space="preserve"> </w:t>
+      </w:r>
+      <w:proofErr w:type="spellStart"/>
+      <w:r>
+        <w:rPr>
+          <w:rStyle w:val="VerbatimChar"/>
+        </w:rPr>
+        <w:t>RejectOldEntriesWithLowSeverity</w:t>
+      </w:r>
+      <w:proofErr w:type="spellEnd"/>
+      <w:r>
+        <w:rPr>
+          <w:rStyle w:val="VerbatimChar"/>
+        </w:rPr>
+        <w:t>(</w:t>
       </w:r>
       <w:r>
         <w:rPr>
@@ -984,11 +1282,19 @@
         <w:br/>
         <w:t xml:space="preserve">        </w:t>
       </w:r>
-      <w:r>
-        <w:rPr>
-          <w:rStyle w:val="VerbatimChar"/>
-        </w:rPr>
-        <w:t>TimeSpan period)</w:t>
+      <w:proofErr w:type="spellStart"/>
+      <w:r>
+        <w:rPr>
+          <w:rStyle w:val="VerbatimChar"/>
+        </w:rPr>
+        <w:t>TimeSpan</w:t>
+      </w:r>
+      <w:proofErr w:type="spellEnd"/>
+      <w:r>
+        <w:rPr>
+          <w:rStyle w:val="VerbatimChar"/>
+        </w:rPr>
+        <w:t xml:space="preserve"> period)</w:t>
       </w:r>
     </w:p>
     <w:p>
@@ -1041,8 +1347,30 @@
         <w:rPr>
           <w:rStyle w:val="VerbatimChar"/>
         </w:rPr>
-        <w:t xml:space="preserve">            // Импортируем исключения</w:t>
-      </w:r>
+        <w:t xml:space="preserve">            // </w:t>
+      </w:r>
+      <w:proofErr w:type="spellStart"/>
+      <w:r>
+        <w:rPr>
+          <w:rStyle w:val="VerbatimChar"/>
+        </w:rPr>
+        <w:t>Импортируем</w:t>
+      </w:r>
+      <w:proofErr w:type="spellEnd"/>
+      <w:r>
+        <w:rPr>
+          <w:rStyle w:val="VerbatimChar"/>
+        </w:rPr>
+        <w:t xml:space="preserve"> </w:t>
+      </w:r>
+      <w:proofErr w:type="spellStart"/>
+      <w:r>
+        <w:rPr>
+          <w:rStyle w:val="VerbatimChar"/>
+        </w:rPr>
+        <w:t>исключения</w:t>
+      </w:r>
+      <w:proofErr w:type="spellEnd"/>
     </w:p>
     <w:p>
       <w:pPr>
@@ -1070,7 +1398,21 @@
         <w:rPr>
           <w:rStyle w:val="VerbatimChar"/>
         </w:rPr>
-        <w:t>le =&gt; le is ExceptionLogEntry)</w:t>
+        <w:t xml:space="preserve">le =&gt; le is </w:t>
+      </w:r>
+      <w:proofErr w:type="spellStart"/>
+      <w:r>
+        <w:rPr>
+          <w:rStyle w:val="VerbatimChar"/>
+        </w:rPr>
+        <w:t>ExceptionLogEntry</w:t>
+      </w:r>
+      <w:proofErr w:type="spellEnd"/>
+      <w:r>
+        <w:rPr>
+          <w:rStyle w:val="VerbatimChar"/>
+        </w:rPr>
+        <w:t>)</w:t>
       </w:r>
     </w:p>
     <w:p>
@@ -1129,7 +1471,35 @@
         <w:rPr>
           <w:rStyle w:val="VerbatimChar"/>
         </w:rPr>
-        <w:t>le =&gt; (DateTime.Now - le.EntryDateTime) &gt; period)</w:t>
+        <w:t>le =&gt; (</w:t>
+      </w:r>
+      <w:proofErr w:type="spellStart"/>
+      <w:r>
+        <w:rPr>
+          <w:rStyle w:val="VerbatimChar"/>
+        </w:rPr>
+        <w:t>DateTime.Now</w:t>
+      </w:r>
+      <w:proofErr w:type="spellEnd"/>
+      <w:r>
+        <w:rPr>
+          <w:rStyle w:val="VerbatimChar"/>
+        </w:rPr>
+        <w:t xml:space="preserve"> - </w:t>
+      </w:r>
+      <w:proofErr w:type="spellStart"/>
+      <w:r>
+        <w:rPr>
+          <w:rStyle w:val="VerbatimChar"/>
+        </w:rPr>
+        <w:t>le.EntryDateTime</w:t>
+      </w:r>
+      <w:proofErr w:type="spellEnd"/>
+      <w:r>
+        <w:rPr>
+          <w:rStyle w:val="VerbatimChar"/>
+        </w:rPr>
+        <w:t>) &gt; period)</w:t>
       </w:r>
     </w:p>
     <w:p>
@@ -1158,7 +1528,35 @@
         <w:rPr>
           <w:rStyle w:val="VerbatimChar"/>
         </w:rPr>
-        <w:t>le =&gt; le.Severity &gt;= Severity.Warning)</w:t>
+        <w:t xml:space="preserve">le =&gt; </w:t>
+      </w:r>
+      <w:proofErr w:type="spellStart"/>
+      <w:r>
+        <w:rPr>
+          <w:rStyle w:val="VerbatimChar"/>
+        </w:rPr>
+        <w:t>le.Severity</w:t>
+      </w:r>
+      <w:proofErr w:type="spellEnd"/>
+      <w:r>
+        <w:rPr>
+          <w:rStyle w:val="VerbatimChar"/>
+        </w:rPr>
+        <w:t xml:space="preserve"> &gt;= </w:t>
+      </w:r>
+      <w:proofErr w:type="spellStart"/>
+      <w:r>
+        <w:rPr>
+          <w:rStyle w:val="VerbatimChar"/>
+        </w:rPr>
+        <w:t>Severity.Warning</w:t>
+      </w:r>
+      <w:proofErr w:type="spellEnd"/>
+      <w:r>
+        <w:rPr>
+          <w:rStyle w:val="VerbatimChar"/>
+        </w:rPr>
+        <w:t>)</w:t>
       </w:r>
     </w:p>
     <w:p>
@@ -1217,7 +1615,35 @@
         <w:rPr>
           <w:rStyle w:val="VerbatimChar"/>
         </w:rPr>
-        <w:t>le =&gt; (DateTime.Now - le.EntryDateTime) &lt;= period);</w:t>
+        <w:t>le =&gt; (</w:t>
+      </w:r>
+      <w:proofErr w:type="spellStart"/>
+      <w:r>
+        <w:rPr>
+          <w:rStyle w:val="VerbatimChar"/>
+        </w:rPr>
+        <w:t>DateTime.Now</w:t>
+      </w:r>
+      <w:proofErr w:type="spellEnd"/>
+      <w:r>
+        <w:rPr>
+          <w:rStyle w:val="VerbatimChar"/>
+        </w:rPr>
+        <w:t xml:space="preserve"> - </w:t>
+      </w:r>
+      <w:proofErr w:type="spellStart"/>
+      <w:r>
+        <w:rPr>
+          <w:rStyle w:val="VerbatimChar"/>
+        </w:rPr>
+        <w:t>le.EntryDateTime</w:t>
+      </w:r>
+      <w:proofErr w:type="spellEnd"/>
+      <w:r>
+        <w:rPr>
+          <w:rStyle w:val="VerbatimChar"/>
+        </w:rPr>
+        <w:t>) &lt;= period);</w:t>
       </w:r>
     </w:p>
     <w:p>
@@ -1327,12 +1753,14 @@
         </w:rPr>
         <w:t xml:space="preserve"> предназначены для создания встроенного языка, который позволяет получить более читабельные правила. Основной фабричный метод - </w:t>
       </w:r>
+      <w:proofErr w:type="spellStart"/>
       <w:r>
         <w:rPr>
           <w:rStyle w:val="VerbatimChar"/>
         </w:rPr>
         <w:t>RejectOldEntriesWithLowSeverity</w:t>
       </w:r>
+      <w:proofErr w:type="spellEnd"/>
       <w:r>
         <w:rPr>
           <w:lang w:val="ru-RU"/>
@@ -1372,17 +1800,39 @@
       <w:r>
         <w:br/>
       </w:r>
-      <w:r>
-        <w:rPr>
-          <w:rStyle w:val="VerbatimChar"/>
-        </w:rPr>
-        <w:t>var rule = Import</w:t>
-      </w:r>
-      <w:r>
-        <w:rPr>
-          <w:rStyle w:val="VerbatimChar"/>
-        </w:rPr>
-        <w:t>RuleFactory.RejectOldEntriesWithLowSeverity(</w:t>
+      <w:proofErr w:type="spellStart"/>
+      <w:r>
+        <w:rPr>
+          <w:rStyle w:val="VerbatimChar"/>
+        </w:rPr>
+        <w:t>var</w:t>
+      </w:r>
+      <w:proofErr w:type="spellEnd"/>
+      <w:r>
+        <w:rPr>
+          <w:rStyle w:val="VerbatimChar"/>
+        </w:rPr>
+        <w:t xml:space="preserve"> rule = </w:t>
+      </w:r>
+      <w:proofErr w:type="spellStart"/>
+      <w:r>
+        <w:rPr>
+          <w:rStyle w:val="VerbatimChar"/>
+        </w:rPr>
+        <w:t>Import</w:t>
+      </w:r>
+      <w:r>
+        <w:rPr>
+          <w:rStyle w:val="VerbatimChar"/>
+        </w:rPr>
+        <w:t>RuleFactory.RejectOldEntriesWithLowSeverity</w:t>
+      </w:r>
+      <w:proofErr w:type="spellEnd"/>
+      <w:r>
+        <w:rPr>
+          <w:rStyle w:val="VerbatimChar"/>
+        </w:rPr>
+        <w:t>(</w:t>
       </w:r>
       <w:r>
         <w:br/>
@@ -1391,7 +1841,21 @@
         <w:rPr>
           <w:rStyle w:val="VerbatimChar"/>
         </w:rPr>
-        <w:t xml:space="preserve">    TimeSpan.FromDays(7));</w:t>
+        <w:t xml:space="preserve">    </w:t>
+      </w:r>
+      <w:proofErr w:type="spellStart"/>
+      <w:r>
+        <w:rPr>
+          <w:rStyle w:val="VerbatimChar"/>
+        </w:rPr>
+        <w:t>TimeSpan.FromDays</w:t>
+      </w:r>
+      <w:proofErr w:type="spellEnd"/>
+      <w:r>
+        <w:rPr>
+          <w:rStyle w:val="VerbatimChar"/>
+        </w:rPr>
+        <w:t>(7));</w:t>
       </w:r>
       <w:r>
         <w:br/>
@@ -1405,20 +1869,71 @@
       <w:r>
         <w:br/>
       </w:r>
-      <w:r>
-        <w:rPr>
-          <w:rStyle w:val="VerbatimChar"/>
-        </w:rPr>
-        <w:t>LogEntry logEntry = new ExceptionLogEntry();</w:t>
+      <w:proofErr w:type="spellStart"/>
+      <w:r>
+        <w:rPr>
+          <w:rStyle w:val="VerbatimChar"/>
+        </w:rPr>
+        <w:t>LogEntry</w:t>
+      </w:r>
+      <w:proofErr w:type="spellEnd"/>
+      <w:r>
+        <w:rPr>
+          <w:rStyle w:val="VerbatimChar"/>
+        </w:rPr>
+        <w:t xml:space="preserve"> </w:t>
+      </w:r>
+      <w:proofErr w:type="spellStart"/>
+      <w:r>
+        <w:rPr>
+          <w:rStyle w:val="VerbatimChar"/>
+        </w:rPr>
+        <w:t>logEntry</w:t>
+      </w:r>
+      <w:proofErr w:type="spellEnd"/>
+      <w:r>
+        <w:rPr>
+          <w:rStyle w:val="VerbatimChar"/>
+        </w:rPr>
+        <w:t xml:space="preserve"> = new </w:t>
+      </w:r>
+      <w:proofErr w:type="spellStart"/>
+      <w:r>
+        <w:rPr>
+          <w:rStyle w:val="VerbatimChar"/>
+        </w:rPr>
+        <w:t>ExceptionLogEntry</w:t>
+      </w:r>
+      <w:proofErr w:type="spellEnd"/>
+      <w:r>
+        <w:rPr>
+          <w:rStyle w:val="VerbatimChar"/>
+        </w:rPr>
+        <w:t>();</w:t>
       </w:r>
       <w:r>
         <w:br/>
       </w:r>
-      <w:r>
-        <w:rPr>
-          <w:rStyle w:val="VerbatimChar"/>
-        </w:rPr>
-        <w:t>Assert.IsTrue(rule.Should</w:t>
+      <w:proofErr w:type="spellStart"/>
+      <w:r>
+        <w:rPr>
+          <w:rStyle w:val="VerbatimChar"/>
+        </w:rPr>
+        <w:t>Assert.IsTrue</w:t>
+      </w:r>
+      <w:proofErr w:type="spellEnd"/>
+      <w:r>
+        <w:rPr>
+          <w:rStyle w:val="VerbatimChar"/>
+        </w:rPr>
+        <w:t>(</w:t>
+      </w:r>
+      <w:proofErr w:type="spellStart"/>
+      <w:r>
+        <w:rPr>
+          <w:rStyle w:val="VerbatimChar"/>
+        </w:rPr>
+        <w:t>rule.Should</w:t>
       </w:r>
       <w:r>
         <w:rPr>
@@ -1426,11 +1941,26 @@
         </w:rPr>
         <w:t>Import</w:t>
       </w:r>
-      <w:r>
-        <w:rPr>
-          <w:rStyle w:val="VerbatimChar"/>
-        </w:rPr>
-        <w:t>(logEntry));</w:t>
+      <w:proofErr w:type="spellEnd"/>
+      <w:r>
+        <w:rPr>
+          <w:rStyle w:val="VerbatimChar"/>
+        </w:rPr>
+        <w:t>(</w:t>
+      </w:r>
+      <w:proofErr w:type="spellStart"/>
+      <w:r>
+        <w:rPr>
+          <w:rStyle w:val="VerbatimChar"/>
+        </w:rPr>
+        <w:t>logEntry</w:t>
+      </w:r>
+      <w:proofErr w:type="spellEnd"/>
+      <w:r>
+        <w:rPr>
+          <w:rStyle w:val="VerbatimChar"/>
+        </w:rPr>
+        <w:t>));</w:t>
       </w:r>
       <w:r>
         <w:br/>
@@ -1438,20 +1968,85 @@
       <w:r>
         <w:br/>
       </w:r>
-      <w:r>
-        <w:rPr>
-          <w:rStyle w:val="VerbatimChar"/>
-        </w:rPr>
-        <w:t>logEntry = new SimpleLogEntry(){EntryDateTime = DateTime.Now.AddDays(-10)};</w:t>
+      <w:proofErr w:type="spellStart"/>
+      <w:r>
+        <w:rPr>
+          <w:rStyle w:val="VerbatimChar"/>
+        </w:rPr>
+        <w:t>logEntry</w:t>
+      </w:r>
+      <w:proofErr w:type="spellEnd"/>
+      <w:r>
+        <w:rPr>
+          <w:rStyle w:val="VerbatimChar"/>
+        </w:rPr>
+        <w:t xml:space="preserve"> = new </w:t>
+      </w:r>
+      <w:proofErr w:type="spellStart"/>
+      <w:r>
+        <w:rPr>
+          <w:rStyle w:val="VerbatimChar"/>
+        </w:rPr>
+        <w:t>SimpleLogEntry</w:t>
+      </w:r>
+      <w:proofErr w:type="spellEnd"/>
+      <w:r>
+        <w:rPr>
+          <w:rStyle w:val="VerbatimChar"/>
+        </w:rPr>
+        <w:t>(){</w:t>
+      </w:r>
+      <w:proofErr w:type="spellStart"/>
+      <w:r>
+        <w:rPr>
+          <w:rStyle w:val="VerbatimChar"/>
+        </w:rPr>
+        <w:t>EntryDateTime</w:t>
+      </w:r>
+      <w:proofErr w:type="spellEnd"/>
+      <w:r>
+        <w:rPr>
+          <w:rStyle w:val="VerbatimChar"/>
+        </w:rPr>
+        <w:t xml:space="preserve"> = </w:t>
+      </w:r>
+      <w:proofErr w:type="spellStart"/>
+      <w:r>
+        <w:rPr>
+          <w:rStyle w:val="VerbatimChar"/>
+        </w:rPr>
+        <w:t>DateTime.Now.AddDays</w:t>
+      </w:r>
+      <w:proofErr w:type="spellEnd"/>
+      <w:r>
+        <w:rPr>
+          <w:rStyle w:val="VerbatimChar"/>
+        </w:rPr>
+        <w:t>(-10)};</w:t>
       </w:r>
       <w:r>
         <w:br/>
       </w:r>
-      <w:r>
-        <w:rPr>
-          <w:rStyle w:val="VerbatimChar"/>
-        </w:rPr>
-        <w:t>Assert.IsFalse(rule.Should</w:t>
+      <w:proofErr w:type="spellStart"/>
+      <w:r>
+        <w:rPr>
+          <w:rStyle w:val="VerbatimChar"/>
+        </w:rPr>
+        <w:t>Assert.IsFalse</w:t>
+      </w:r>
+      <w:proofErr w:type="spellEnd"/>
+      <w:r>
+        <w:rPr>
+          <w:rStyle w:val="VerbatimChar"/>
+        </w:rPr>
+        <w:t>(</w:t>
+      </w:r>
+      <w:proofErr w:type="spellStart"/>
+      <w:r>
+        <w:rPr>
+          <w:rStyle w:val="VerbatimChar"/>
+        </w:rPr>
+        <w:t>rule.Should</w:t>
       </w:r>
       <w:r>
         <w:rPr>
@@ -1459,11 +2054,26 @@
         </w:rPr>
         <w:t>Import</w:t>
       </w:r>
-      <w:r>
-        <w:rPr>
-          <w:rStyle w:val="VerbatimChar"/>
-        </w:rPr>
-        <w:t>(logEntry));</w:t>
+      <w:proofErr w:type="spellEnd"/>
+      <w:r>
+        <w:rPr>
+          <w:rStyle w:val="VerbatimChar"/>
+        </w:rPr>
+        <w:t>(</w:t>
+      </w:r>
+      <w:proofErr w:type="spellStart"/>
+      <w:r>
+        <w:rPr>
+          <w:rStyle w:val="VerbatimChar"/>
+        </w:rPr>
+        <w:t>logEntry</w:t>
+      </w:r>
+      <w:proofErr w:type="spellEnd"/>
+      <w:r>
+        <w:rPr>
+          <w:rStyle w:val="VerbatimChar"/>
+        </w:rPr>
+        <w:t>));</w:t>
       </w:r>
       <w:r>
         <w:br/>
@@ -1471,20 +2081,57 @@
       <w:r>
         <w:br/>
       </w:r>
-      <w:r>
-        <w:rPr>
-          <w:rStyle w:val="VerbatimChar"/>
-        </w:rPr>
-        <w:t>logEntry.Severity = Severity.Critical;</w:t>
+      <w:proofErr w:type="spellStart"/>
+      <w:r>
+        <w:rPr>
+          <w:rStyle w:val="VerbatimChar"/>
+        </w:rPr>
+        <w:t>logEntry.Severity</w:t>
+      </w:r>
+      <w:proofErr w:type="spellEnd"/>
+      <w:r>
+        <w:rPr>
+          <w:rStyle w:val="VerbatimChar"/>
+        </w:rPr>
+        <w:t xml:space="preserve"> = </w:t>
+      </w:r>
+      <w:proofErr w:type="spellStart"/>
+      <w:r>
+        <w:rPr>
+          <w:rStyle w:val="VerbatimChar"/>
+        </w:rPr>
+        <w:t>Severity.Critical</w:t>
+      </w:r>
+      <w:proofErr w:type="spellEnd"/>
+      <w:r>
+        <w:rPr>
+          <w:rStyle w:val="VerbatimChar"/>
+        </w:rPr>
+        <w:t>;</w:t>
       </w:r>
       <w:r>
         <w:br/>
       </w:r>
-      <w:r>
-        <w:rPr>
-          <w:rStyle w:val="VerbatimChar"/>
-        </w:rPr>
-        <w:t>Assert.IsTrue(rule.Should</w:t>
+      <w:proofErr w:type="spellStart"/>
+      <w:r>
+        <w:rPr>
+          <w:rStyle w:val="VerbatimChar"/>
+        </w:rPr>
+        <w:t>Assert.IsTrue</w:t>
+      </w:r>
+      <w:proofErr w:type="spellEnd"/>
+      <w:r>
+        <w:rPr>
+          <w:rStyle w:val="VerbatimChar"/>
+        </w:rPr>
+        <w:t>(</w:t>
+      </w:r>
+      <w:proofErr w:type="spellStart"/>
+      <w:r>
+        <w:rPr>
+          <w:rStyle w:val="VerbatimChar"/>
+        </w:rPr>
+        <w:t>rule.Should</w:t>
       </w:r>
       <w:r>
         <w:rPr>
@@ -1492,11 +2139,26 @@
         </w:rPr>
         <w:t>Import</w:t>
       </w:r>
-      <w:r>
-        <w:rPr>
-          <w:rStyle w:val="VerbatimChar"/>
-        </w:rPr>
-        <w:t>(logEntry));</w:t>
+      <w:proofErr w:type="spellEnd"/>
+      <w:r>
+        <w:rPr>
+          <w:rStyle w:val="VerbatimChar"/>
+        </w:rPr>
+        <w:t>(</w:t>
+      </w:r>
+      <w:proofErr w:type="spellStart"/>
+      <w:r>
+        <w:rPr>
+          <w:rStyle w:val="VerbatimChar"/>
+        </w:rPr>
+        <w:t>logEntry</w:t>
+      </w:r>
+      <w:proofErr w:type="spellEnd"/>
+      <w:r>
+        <w:rPr>
+          <w:rStyle w:val="VerbatimChar"/>
+        </w:rPr>
+        <w:t>));</w:t>
       </w:r>
       <w:r>
         <w:br/>
@@ -1504,11 +2166,33 @@
       <w:r>
         <w:br/>
       </w:r>
-      <w:r>
-        <w:rPr>
-          <w:rStyle w:val="VerbatimChar"/>
-        </w:rPr>
-        <w:t>logEntry = new SimpleLogEntry()</w:t>
+      <w:proofErr w:type="spellStart"/>
+      <w:r>
+        <w:rPr>
+          <w:rStyle w:val="VerbatimChar"/>
+        </w:rPr>
+        <w:t>logEntry</w:t>
+      </w:r>
+      <w:proofErr w:type="spellEnd"/>
+      <w:r>
+        <w:rPr>
+          <w:rStyle w:val="VerbatimChar"/>
+        </w:rPr>
+        <w:t xml:space="preserve"> = new </w:t>
+      </w:r>
+      <w:proofErr w:type="spellStart"/>
+      <w:r>
+        <w:rPr>
+          <w:rStyle w:val="VerbatimChar"/>
+        </w:rPr>
+        <w:t>SimpleLogEntry</w:t>
+      </w:r>
+      <w:proofErr w:type="spellEnd"/>
+      <w:r>
+        <w:rPr>
+          <w:rStyle w:val="VerbatimChar"/>
+        </w:rPr>
+        <w:t>()</w:t>
       </w:r>
       <w:r>
         <w:br/>
@@ -1527,7 +2211,35 @@
           <w:rStyle w:val="VerbatimChar"/>
         </w:rPr>
         <w:lastRenderedPageBreak/>
-        <w:t xml:space="preserve">    EntryDateTime = DateTime.Now.AddDays(-5), </w:t>
+        <w:t xml:space="preserve">    </w:t>
+      </w:r>
+      <w:proofErr w:type="spellStart"/>
+      <w:r>
+        <w:rPr>
+          <w:rStyle w:val="VerbatimChar"/>
+        </w:rPr>
+        <w:t>EntryDateTime</w:t>
+      </w:r>
+      <w:proofErr w:type="spellEnd"/>
+      <w:r>
+        <w:rPr>
+          <w:rStyle w:val="VerbatimChar"/>
+        </w:rPr>
+        <w:t xml:space="preserve"> = </w:t>
+      </w:r>
+      <w:proofErr w:type="spellStart"/>
+      <w:r>
+        <w:rPr>
+          <w:rStyle w:val="VerbatimChar"/>
+        </w:rPr>
+        <w:t>DateTime.Now.AddDays</w:t>
+      </w:r>
+      <w:proofErr w:type="spellEnd"/>
+      <w:r>
+        <w:rPr>
+          <w:rStyle w:val="VerbatimChar"/>
+        </w:rPr>
+        <w:t xml:space="preserve">(-5), </w:t>
       </w:r>
       <w:r>
         <w:br/>
@@ -1536,8 +2248,16 @@
         <w:rPr>
           <w:rStyle w:val="VerbatimChar"/>
         </w:rPr>
-        <w:t xml:space="preserve">    Severity = Severity.Debug</w:t>
-      </w:r>
+        <w:t xml:space="preserve">    Severity = </w:t>
+      </w:r>
+      <w:proofErr w:type="spellStart"/>
+      <w:r>
+        <w:rPr>
+          <w:rStyle w:val="VerbatimChar"/>
+        </w:rPr>
+        <w:t>Severity.Debug</w:t>
+      </w:r>
+      <w:proofErr w:type="spellEnd"/>
       <w:r>
         <w:br/>
       </w:r>
@@ -1550,11 +2270,26 @@
       <w:r>
         <w:br/>
       </w:r>
-      <w:r>
-        <w:rPr>
-          <w:rStyle w:val="VerbatimChar"/>
-        </w:rPr>
-        <w:t>Assert.IsTrue(rule.Should</w:t>
+      <w:proofErr w:type="spellStart"/>
+      <w:r>
+        <w:rPr>
+          <w:rStyle w:val="VerbatimChar"/>
+        </w:rPr>
+        <w:t>Assert.IsTrue</w:t>
+      </w:r>
+      <w:proofErr w:type="spellEnd"/>
+      <w:r>
+        <w:rPr>
+          <w:rStyle w:val="VerbatimChar"/>
+        </w:rPr>
+        <w:t>(</w:t>
+      </w:r>
+      <w:proofErr w:type="spellStart"/>
+      <w:r>
+        <w:rPr>
+          <w:rStyle w:val="VerbatimChar"/>
+        </w:rPr>
+        <w:t>rule.Should</w:t>
       </w:r>
       <w:r>
         <w:rPr>
@@ -1562,11 +2297,26 @@
         </w:rPr>
         <w:t>Import</w:t>
       </w:r>
-      <w:r>
-        <w:rPr>
-          <w:rStyle w:val="VerbatimChar"/>
-        </w:rPr>
-        <w:t>(logEntry));</w:t>
+      <w:proofErr w:type="spellEnd"/>
+      <w:r>
+        <w:rPr>
+          <w:rStyle w:val="VerbatimChar"/>
+        </w:rPr>
+        <w:t>(</w:t>
+      </w:r>
+      <w:proofErr w:type="spellStart"/>
+      <w:r>
+        <w:rPr>
+          <w:rStyle w:val="VerbatimChar"/>
+        </w:rPr>
+        <w:t>logEntry</w:t>
+      </w:r>
+      <w:proofErr w:type="spellEnd"/>
+      <w:r>
+        <w:rPr>
+          <w:rStyle w:val="VerbatimChar"/>
+        </w:rPr>
+        <w:t>));</w:t>
       </w:r>
     </w:p>
     <w:p>
@@ -1609,8 +2359,8 @@
           <w:lang w:val="ru-RU"/>
         </w:rPr>
       </w:pPr>
-      <w:bookmarkStart w:id="3" w:name="классическая-диаграмма-классов-паттерна-"/>
-      <w:bookmarkEnd w:id="3"/>
+      <w:bookmarkStart w:id="2" w:name="классическая-диаграмма-классов-паттерна-"/>
+      <w:bookmarkEnd w:id="2"/>
       <w:r>
         <w:rPr>
           <w:lang w:val="ru-RU"/>
@@ -1728,6 +2478,7 @@
         </w:rPr>
         <w:t xml:space="preserve"> (</w:t>
       </w:r>
+      <w:proofErr w:type="spellStart"/>
       <w:r>
         <w:rPr>
           <w:rStyle w:val="VerbatimChar"/>
@@ -1740,6 +2491,7 @@
         </w:rPr>
         <w:t>Rule</w:t>
       </w:r>
+      <w:proofErr w:type="spellEnd"/>
       <w:r>
         <w:rPr>
           <w:lang w:val="ru-RU"/>
@@ -1752,12 +2504,14 @@
         </w:rPr>
         <w:t>Содержит операцию (</w:t>
       </w:r>
+      <w:proofErr w:type="spellStart"/>
       <w:r>
         <w:rPr>
           <w:rStyle w:val="VerbatimChar"/>
         </w:rPr>
         <w:t>ShouldImport</w:t>
       </w:r>
+      <w:proofErr w:type="spellEnd"/>
       <w:r>
         <w:rPr>
           <w:lang w:val="ru-RU"/>
@@ -1788,12 +2542,14 @@
         </w:rPr>
         <w:t xml:space="preserve"> (</w:t>
       </w:r>
+      <w:proofErr w:type="spellStart"/>
       <w:r>
         <w:rPr>
           <w:rStyle w:val="VerbatimChar"/>
         </w:rPr>
         <w:t>CompositeLogImportRule</w:t>
       </w:r>
+      <w:proofErr w:type="spellEnd"/>
       <w:r>
         <w:rPr>
           <w:lang w:val="ru-RU"/>
@@ -1824,12 +2580,19 @@
         </w:rPr>
         <w:t xml:space="preserve"> (</w:t>
       </w:r>
-      <w:r>
-        <w:rPr>
-          <w:rStyle w:val="VerbatimChar"/>
-        </w:rPr>
-        <w:t>SimpleLogImportRule</w:t>
-      </w:r>
+      <w:proofErr w:type="spellStart"/>
+      <w:r>
+        <w:t>Single</w:t>
+      </w:r>
+      <w:bookmarkStart w:id="3" w:name="_GoBack"/>
+      <w:bookmarkEnd w:id="3"/>
+      <w:r>
+        <w:rPr>
+          <w:rStyle w:val="VerbatimChar"/>
+        </w:rPr>
+        <w:t>LogImportRule</w:t>
+      </w:r>
+      <w:proofErr w:type="spellEnd"/>
       <w:r>
         <w:rPr>
           <w:lang w:val="ru-RU"/>
@@ -2153,24 +2916,28 @@
         </w:rPr>
         <w:t xml:space="preserve"> формирования и использования компонентов четко разделен, то разумно поместить операции по добавлению/удалению компонентов в класс </w:t>
       </w:r>
+      <w:proofErr w:type="spellStart"/>
       <w:r>
         <w:rPr>
           <w:rStyle w:val="VerbatimChar"/>
         </w:rPr>
         <w:t>CompositeComponent</w:t>
       </w:r>
+      <w:proofErr w:type="spellEnd"/>
       <w:r>
         <w:rPr>
           <w:lang w:val="ru-RU"/>
         </w:rPr>
         <w:t xml:space="preserve">. В этом случае, часть клиентов будет знать о классе </w:t>
       </w:r>
+      <w:proofErr w:type="spellStart"/>
       <w:r>
         <w:rPr>
           <w:rStyle w:val="VerbatimChar"/>
         </w:rPr>
         <w:t>CompositeComponent</w:t>
       </w:r>
+      <w:proofErr w:type="spellEnd"/>
       <w:r>
         <w:rPr>
           <w:lang w:val="ru-RU"/>
@@ -2277,12 +3044,14 @@
         </w:rPr>
         <w:t xml:space="preserve"> могут генерировать исключение </w:t>
       </w:r>
+      <w:proofErr w:type="spellStart"/>
       <w:r>
         <w:rPr>
           <w:rStyle w:val="VerbatimChar"/>
         </w:rPr>
         <w:t>InvalidOperationException</w:t>
       </w:r>
+      <w:proofErr w:type="spellEnd"/>
       <w:r>
         <w:rPr>
           <w:lang w:val="ru-RU"/>
@@ -2496,12 +3265,14 @@
         </w:rPr>
         <w:t xml:space="preserve">, </w:t>
       </w:r>
+      <w:proofErr w:type="spellStart"/>
       <w:r>
         <w:rPr>
           <w:rStyle w:val="VerbatimChar"/>
         </w:rPr>
         <w:t>FrameworkElement</w:t>
       </w:r>
+      <w:proofErr w:type="spellEnd"/>
       <w:r>
         <w:rPr>
           <w:lang w:val="ru-RU"/>
@@ -2517,12 +3288,14 @@
         </w:rPr>
         <w:t xml:space="preserve">, </w:t>
       </w:r>
+      <w:proofErr w:type="spellStart"/>
       <w:r>
         <w:rPr>
           <w:rStyle w:val="VerbatimChar"/>
         </w:rPr>
         <w:t>CompositeControl</w:t>
       </w:r>
+      <w:proofErr w:type="spellEnd"/>
       <w:r>
         <w:rPr>
           <w:lang w:val="ru-RU"/>
@@ -2574,24 +3347,28 @@
         </w:rPr>
         <w:t xml:space="preserve">: классы </w:t>
       </w:r>
+      <w:proofErr w:type="spellStart"/>
       <w:r>
         <w:rPr>
           <w:rStyle w:val="VerbatimChar"/>
         </w:rPr>
         <w:t>XmlNode</w:t>
       </w:r>
+      <w:proofErr w:type="spellEnd"/>
       <w:r>
         <w:rPr>
           <w:lang w:val="ru-RU"/>
         </w:rPr>
         <w:t xml:space="preserve"> и </w:t>
       </w:r>
+      <w:proofErr w:type="spellStart"/>
       <w:r>
         <w:rPr>
           <w:rStyle w:val="VerbatimChar"/>
         </w:rPr>
         <w:t>XElement</w:t>
       </w:r>
+      <w:proofErr w:type="spellEnd"/>
       <w:r>
         <w:rPr>
           <w:lang w:val="ru-RU"/>
@@ -2607,8 +3384,29 @@
           <w:numId w:val="5"/>
         </w:numPr>
       </w:pPr>
-      <w:r>
-        <w:t xml:space="preserve">Деревья выражений: класс </w:t>
+      <w:proofErr w:type="spellStart"/>
+      <w:r>
+        <w:t>Деревья</w:t>
+      </w:r>
+      <w:proofErr w:type="spellEnd"/>
+      <w:r>
+        <w:t xml:space="preserve"> </w:t>
+      </w:r>
+      <w:proofErr w:type="spellStart"/>
+      <w:r>
+        <w:t>выражений</w:t>
+      </w:r>
+      <w:proofErr w:type="spellEnd"/>
+      <w:r>
+        <w:t xml:space="preserve">: </w:t>
+      </w:r>
+      <w:proofErr w:type="spellStart"/>
+      <w:r>
+        <w:t>класс</w:t>
+      </w:r>
+      <w:proofErr w:type="spellEnd"/>
+      <w:r>
+        <w:t xml:space="preserve"> </w:t>
       </w:r>
       <w:r>
         <w:rPr>

</xml_diff>